<commit_message>
fixing by pak ryan
</commit_message>
<xml_diff>
--- a/SNEKTI (Repaired).docx
+++ b/SNEKTI (Repaired).docx
@@ -1,6 +1,6 @@
 
 <file path=word/document.xml><?xml version="1.0" encoding="utf-8"?>
-<w:document xmlns:wpc="http://schemas.microsoft.com/office/word/2010/wordprocessingCanvas" xmlns:cx="http://schemas.microsoft.com/office/drawing/2014/chartex" xmlns:cx1="http://schemas.microsoft.com/office/drawing/2015/9/8/chartex" xmlns:mc="http://schemas.openxmlformats.org/markup-compatibility/2006" xmlns:o="urn:schemas-microsoft-com:office:office" xmlns:r="http://schemas.openxmlformats.org/officeDocument/2006/relationships" xmlns:m="http://schemas.openxmlformats.org/officeDocument/2006/math" xmlns:v="urn:schemas-microsoft-com:vml" xmlns:wp14="http://schemas.microsoft.com/office/word/2010/wordprocessingDrawing" xmlns:wp="http://schemas.openxmlformats.org/drawingml/2006/wordprocessingDrawing" xmlns:w10="urn:schemas-microsoft-com:office:word" xmlns:w="http://schemas.openxmlformats.org/wordprocessingml/2006/main" xmlns:w14="http://schemas.microsoft.com/office/word/2010/wordml" xmlns:w15="http://schemas.microsoft.com/office/word/2012/wordml" xmlns:w16se="http://schemas.microsoft.com/office/word/2015/wordml/symex" xmlns:wpg="http://schemas.microsoft.com/office/word/2010/wordprocessingGroup" xmlns:wpi="http://schemas.microsoft.com/office/word/2010/wordprocessingInk" xmlns:wne="http://schemas.microsoft.com/office/word/2006/wordml" xmlns:wps="http://schemas.microsoft.com/office/word/2010/wordprocessingShape" mc:Ignorable="w14 w15 w16se wp14">
+<w:document xmlns:wpc="http://schemas.microsoft.com/office/word/2010/wordprocessingCanvas" xmlns:cx="http://schemas.microsoft.com/office/drawing/2014/chartex" xmlns:cx1="http://schemas.microsoft.com/office/drawing/2015/9/8/chartex" xmlns:cx2="http://schemas.microsoft.com/office/drawing/2015/10/21/chartex" xmlns:cx3="http://schemas.microsoft.com/office/drawing/2016/5/9/chartex" xmlns:cx4="http://schemas.microsoft.com/office/drawing/2016/5/10/chartex" xmlns:cx5="http://schemas.microsoft.com/office/drawing/2016/5/11/chartex" xmlns:cx6="http://schemas.microsoft.com/office/drawing/2016/5/12/chartex" xmlns:cx7="http://schemas.microsoft.com/office/drawing/2016/5/13/chartex" xmlns:cx8="http://schemas.microsoft.com/office/drawing/2016/5/14/chartex" xmlns:mc="http://schemas.openxmlformats.org/markup-compatibility/2006" xmlns:aink="http://schemas.microsoft.com/office/drawing/2016/ink" xmlns:am3d="http://schemas.microsoft.com/office/drawing/2017/model3d" xmlns:o="urn:schemas-microsoft-com:office:office" xmlns:r="http://schemas.openxmlformats.org/officeDocument/2006/relationships" xmlns:m="http://schemas.openxmlformats.org/officeDocument/2006/math" xmlns:v="urn:schemas-microsoft-com:vml" xmlns:wp14="http://schemas.microsoft.com/office/word/2010/wordprocessingDrawing" xmlns:wp="http://schemas.openxmlformats.org/drawingml/2006/wordprocessingDrawing" xmlns:w10="urn:schemas-microsoft-com:office:word" xmlns:w="http://schemas.openxmlformats.org/wordprocessingml/2006/main" xmlns:w14="http://schemas.microsoft.com/office/word/2010/wordml" xmlns:w15="http://schemas.microsoft.com/office/word/2012/wordml" xmlns:w16cex="http://schemas.microsoft.com/office/word/2018/wordml/cex" xmlns:w16cid="http://schemas.microsoft.com/office/word/2016/wordml/cid" xmlns:w16="http://schemas.microsoft.com/office/word/2018/wordml" xmlns:w16sdtdh="http://schemas.microsoft.com/office/word/2020/wordml/sdtdatahash" xmlns:w16se="http://schemas.microsoft.com/office/word/2015/wordml/symex" xmlns:wpg="http://schemas.microsoft.com/office/word/2010/wordprocessingGroup" xmlns:wpi="http://schemas.microsoft.com/office/word/2010/wordprocessingInk" xmlns:wne="http://schemas.microsoft.com/office/word/2006/wordml" xmlns:wps="http://schemas.microsoft.com/office/word/2010/wordprocessingShape" mc:Ignorable="w14 w15 w16se w16cid w16 w16cex w16sdtdh wp14">
   <w:body>
     <w:p>
       <w:pPr>
@@ -42,7 +42,24 @@
           <w:sz w:val="28"/>
           <w:szCs w:val="28"/>
         </w:rPr>
-        <w:t>Penerapan Algoritma KNN untuk Klasifikasi Kategori Berita Berdasarkan Judul (Studi Kasus: Liputan6)</w:t>
+        <w:t xml:space="preserve">Penerapan Algoritma </w:t>
+      </w:r>
+      <w:r>
+        <w:rPr>
+          <w:b/>
+          <w:sz w:val="28"/>
+          <w:szCs w:val="28"/>
+          <w:lang w:val="en-US"/>
+        </w:rPr>
+        <w:t>SGD</w:t>
+      </w:r>
+      <w:r>
+        <w:rPr>
+          <w:b/>
+          <w:sz w:val="28"/>
+          <w:szCs w:val="28"/>
+        </w:rPr>
+        <w:t xml:space="preserve"> untuk Klasifikasi Kategori Berita Berdasarkan Judul (Studi Kasus: Liputan6)</w:t>
       </w:r>
     </w:p>
     <w:p>
@@ -2141,7 +2158,7 @@
               </wp:anchor>
             </w:drawing>
           </mc:Choice>
-          <mc:Fallback xmlns:w16sdtdh="http://schemas.microsoft.com/office/word/2020/wordml/sdtdatahash" xmlns:w16="http://schemas.microsoft.com/office/word/2018/wordml" xmlns:w16cid="http://schemas.microsoft.com/office/word/2016/wordml/cid" xmlns:w16cex="http://schemas.microsoft.com/office/word/2018/wordml/cex" xmlns:am3d="http://schemas.microsoft.com/office/drawing/2017/model3d" xmlns:aink="http://schemas.microsoft.com/office/drawing/2016/ink" xmlns:cx8="http://schemas.microsoft.com/office/drawing/2016/5/14/chartex" xmlns:cx7="http://schemas.microsoft.com/office/drawing/2016/5/13/chartex" xmlns:cx6="http://schemas.microsoft.com/office/drawing/2016/5/12/chartex" xmlns:cx5="http://schemas.microsoft.com/office/drawing/2016/5/11/chartex" xmlns:cx4="http://schemas.microsoft.com/office/drawing/2016/5/10/chartex" xmlns:cx3="http://schemas.microsoft.com/office/drawing/2016/5/9/chartex" xmlns:cx2="http://schemas.microsoft.com/office/drawing/2015/10/21/chartex">
+          <mc:Fallback>
             <w:pict>
               <v:shapetype w14:anchorId="3574978A" id="_x0000_t202" coordsize="21600,21600" o:spt="202" path="m,l,21600r21600,l21600,xe">
                 <v:stroke joinstyle="miter"/>
@@ -2661,7 +2678,7 @@
               </wp:anchor>
             </w:drawing>
           </mc:Choice>
-          <mc:Fallback xmlns:w16sdtdh="http://schemas.microsoft.com/office/word/2020/wordml/sdtdatahash" xmlns:w16="http://schemas.microsoft.com/office/word/2018/wordml" xmlns:w16cid="http://schemas.microsoft.com/office/word/2016/wordml/cid" xmlns:w16cex="http://schemas.microsoft.com/office/word/2018/wordml/cex" xmlns:am3d="http://schemas.microsoft.com/office/drawing/2017/model3d" xmlns:aink="http://schemas.microsoft.com/office/drawing/2016/ink" xmlns:cx8="http://schemas.microsoft.com/office/drawing/2016/5/14/chartex" xmlns:cx7="http://schemas.microsoft.com/office/drawing/2016/5/13/chartex" xmlns:cx6="http://schemas.microsoft.com/office/drawing/2016/5/12/chartex" xmlns:cx5="http://schemas.microsoft.com/office/drawing/2016/5/11/chartex" xmlns:cx4="http://schemas.microsoft.com/office/drawing/2016/5/10/chartex" xmlns:cx3="http://schemas.microsoft.com/office/drawing/2016/5/9/chartex" xmlns:cx2="http://schemas.microsoft.com/office/drawing/2015/10/21/chartex">
+          <mc:Fallback>
             <w:pict>
               <v:group w14:anchorId="25671C85" id="Group 15" o:spid="_x0000_s1027" style="position:absolute;left:0;text-align:left;margin-left:0;margin-top:10.75pt;width:398.25pt;height:45.75pt;z-index:251658240;mso-position-horizontal:center;mso-position-horizontal-relative:margin" coordsize="50577,5810" o:gfxdata="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">
                 <v:rect id="Rectangle 1" o:spid="_x0000_s1028" style="position:absolute;top:190;width:9810;height:5620;visibility:visible;mso-wrap-style:square;v-text-anchor:middle" o:gfxdata="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" fillcolor="white [3201]" strokecolor="#f79646 [3209]" strokeweight="2pt">
@@ -2866,46 +2883,44 @@
       <w:pPr>
         <w:ind w:right="-23" w:firstLine="567"/>
         <w:jc w:val="both"/>
-        <w:rPr>
-          <w:lang w:val="en-US"/>
-        </w:rPr>
-      </w:pPr>
-      <w:r>
-        <w:rPr>
-          <w:lang w:val="en-US"/>
-        </w:rPr>
-        <w:t xml:space="preserve">Pengumpulan data merupakan awal dari penelitian </w:t>
-      </w:r>
-      <w:r>
-        <w:rPr>
-          <w:lang w:val="en-US"/>
-        </w:rPr>
-        <w:t xml:space="preserve">yang data tersebut digunakan untuk mengklasifi jenis berita. Pada penelitian ini </w:t>
-      </w:r>
-      <w:r>
-        <w:rPr>
-          <w:lang w:val="en-US"/>
-        </w:rPr>
-        <w:t xml:space="preserve"> menggunakan </w:t>
-      </w:r>
-      <w:r>
-        <w:rPr>
-          <w:lang w:val="en-US"/>
-        </w:rPr>
-        <w:t xml:space="preserve">software system informasi </w:t>
-      </w:r>
-      <w:r>
-        <w:rPr>
-          <w:lang w:val="en-US"/>
-        </w:rPr>
-        <w:t xml:space="preserve">yaitu google </w:t>
+      </w:pPr>
+      <w:r>
+        <w:rPr>
+          <w:lang w:val="en-US"/>
+        </w:rPr>
+        <w:t xml:space="preserve">Pengumpulan data merupakan awal dari penelitian yang data tersebut. Data ini digunakan untuk mengklasifi jenis berita. Pada penelitian ini menggunakan </w:t>
       </w:r>
       <w:r>
         <w:rPr>
           <w:i/>
-          <w:lang w:val="en-US"/>
-        </w:rPr>
-        <w:t>anyltic</w:t>
+          <w:iCs/>
+          <w:lang w:val="en-US"/>
+        </w:rPr>
+        <w:t>software system</w:t>
+      </w:r>
+      <w:r>
+        <w:rPr>
+          <w:lang w:val="en-US"/>
+        </w:rPr>
+        <w:t xml:space="preserve"> informasi yaitu google anyltic. Pada data ini Terdapat </w:t>
+      </w:r>
+      <w:r>
+        <w:rPr>
+          <w:lang w:val="en-US"/>
+        </w:rPr>
+        <w:t xml:space="preserve">2287 </w:t>
+      </w:r>
+      <w:r>
+        <w:rPr>
+          <w:lang w:val="en-US"/>
+        </w:rPr>
+        <w:t>data yang diperoleh dari google anyltic berupa file C</w:t>
+      </w:r>
+      <w:r>
+        <w:rPr>
+          <w:lang w:val="en-US"/>
+        </w:rPr>
+        <w:t>SV</w:t>
       </w:r>
       <w:r>
         <w:rPr>
@@ -2913,120 +2928,53 @@
         </w:rPr>
         <w:t>.</w:t>
       </w:r>
-      <w:r>
-        <w:rPr>
-          <w:lang w:val="en-US"/>
-        </w:rPr>
-        <w:t xml:space="preserve"> Pada data ini </w:t>
-      </w:r>
-      <w:r>
-        <w:rPr>
-          <w:lang w:val="en-US"/>
-        </w:rPr>
-        <w:t xml:space="preserve">Terdapat </w:t>
-      </w:r>
-      <w:r>
-        <w:rPr>
-          <w:lang w:val="en-US"/>
-        </w:rPr>
-        <w:t>1357</w:t>
-      </w:r>
-      <w:r>
-        <w:rPr>
-          <w:lang w:val="en-US"/>
-        </w:rPr>
-        <w:t xml:space="preserve"> </w:t>
-      </w:r>
-      <w:r>
-        <w:rPr>
-          <w:lang w:val="en-US"/>
-        </w:rPr>
-        <w:t>d</w:t>
-      </w:r>
-      <w:r>
-        <w:rPr>
-          <w:lang w:val="en-US"/>
-        </w:rPr>
-        <w:t>ata yang diperoleh</w:t>
-      </w:r>
-      <w:r>
-        <w:rPr>
-          <w:lang w:val="en-US"/>
-        </w:rPr>
-        <w:t xml:space="preserve"> dari google </w:t>
-      </w:r>
-      <w:r>
-        <w:rPr>
-          <w:i/>
-          <w:lang w:val="en-US"/>
-        </w:rPr>
-        <w:t>anyltic</w:t>
-      </w:r>
-      <w:r>
-        <w:rPr>
-          <w:lang w:val="en-US"/>
-        </w:rPr>
-        <w:t xml:space="preserve"> </w:t>
-      </w:r>
-      <w:r>
-        <w:rPr>
-          <w:lang w:val="en-US"/>
-        </w:rPr>
-        <w:t xml:space="preserve">berupa file CVS. </w:t>
+    </w:p>
+    <w:p>
+      <w:pPr>
+        <w:ind w:left="567" w:right="-23" w:hanging="567"/>
+        <w:rPr>
+          <w:color w:val="808080"/>
+          <w:lang w:val="en-US"/>
+        </w:rPr>
+      </w:pPr>
+      <w:r>
+        <w:rPr>
+          <w:b/>
+        </w:rPr>
+        <w:t>2.</w:t>
+      </w:r>
+      <w:r>
+        <w:rPr>
+          <w:b/>
+          <w:lang w:val="en-US"/>
+        </w:rPr>
+        <w:t>2</w:t>
+      </w:r>
+      <w:r>
+        <w:rPr>
+          <w:b/>
+        </w:rPr>
+        <w:tab/>
+      </w:r>
+      <w:r>
+        <w:rPr>
+          <w:b/>
+          <w:lang w:val="en-US"/>
+        </w:rPr>
+        <w:t>Pengelolaan Data</w:t>
+      </w:r>
+      <w:r>
+        <w:rPr>
+          <w:b/>
+          <w:lang w:val="en-US"/>
+        </w:rPr>
+        <w:tab/>
       </w:r>
     </w:p>
     <w:p>
       <w:pPr>
         <w:ind w:right="-23" w:firstLine="567"/>
         <w:jc w:val="both"/>
-      </w:pPr>
-    </w:p>
-    <w:p>
-      <w:pPr>
-        <w:ind w:left="567" w:right="-23" w:hanging="567"/>
-        <w:rPr>
-          <w:color w:val="808080"/>
-          <w:lang w:val="en-US"/>
-        </w:rPr>
-      </w:pPr>
-      <w:r>
-        <w:rPr>
-          <w:b/>
-        </w:rPr>
-        <w:t>2.</w:t>
-      </w:r>
-      <w:r>
-        <w:rPr>
-          <w:b/>
-          <w:lang w:val="en-US"/>
-        </w:rPr>
-        <w:t>2</w:t>
-      </w:r>
-      <w:r>
-        <w:rPr>
-          <w:b/>
-        </w:rPr>
-        <w:tab/>
-      </w:r>
-      <w:r>
-        <w:rPr>
-          <w:b/>
-          <w:lang w:val="en-US"/>
-        </w:rPr>
-        <w:t>Pengelolaan Data</w:t>
-      </w:r>
-      <w:r>
-        <w:rPr>
-          <w:b/>
-          <w:lang w:val="en-US"/>
-        </w:rPr>
-        <w:tab/>
-      </w:r>
-    </w:p>
-    <w:p>
-      <w:pPr>
-        <w:ind w:right="-23" w:firstLine="567"/>
-        <w:jc w:val="both"/>
         <w:rPr>
           <w:lang w:val="en-US"/>
         </w:rPr>
@@ -3089,14 +3037,7 @@
         <w:rPr>
           <w:lang w:val="en-US"/>
         </w:rPr>
-        <w:t xml:space="preserve">sudah didapat, data tersebut dilakukan pengelolaan data. Data yang setelah dilakukan penglolaan </w:t>
-      </w:r>
-      <w:r>
-        <w:rPr>
-          <w:lang w:val="en-US"/>
-        </w:rPr>
-        <w:lastRenderedPageBreak/>
-        <w:t>terdapat</w:t>
+        <w:t>sudah didapat, data tersebut dilakukan pengelolaan data. Data yang setelah dilakukan penglolaan terdapat</w:t>
       </w:r>
       <w:r>
         <w:rPr>
@@ -3398,7 +3339,7 @@
               </wp:anchor>
             </w:drawing>
           </mc:Choice>
-          <mc:Fallback xmlns:w16sdtdh="http://schemas.microsoft.com/office/word/2020/wordml/sdtdatahash" xmlns:w16="http://schemas.microsoft.com/office/word/2018/wordml" xmlns:w16cid="http://schemas.microsoft.com/office/word/2016/wordml/cid" xmlns:w16cex="http://schemas.microsoft.com/office/word/2018/wordml/cex" xmlns:am3d="http://schemas.microsoft.com/office/drawing/2017/model3d" xmlns:aink="http://schemas.microsoft.com/office/drawing/2016/ink" xmlns:cx8="http://schemas.microsoft.com/office/drawing/2016/5/14/chartex" xmlns:cx7="http://schemas.microsoft.com/office/drawing/2016/5/13/chartex" xmlns:cx6="http://schemas.microsoft.com/office/drawing/2016/5/12/chartex" xmlns:cx5="http://schemas.microsoft.com/office/drawing/2016/5/11/chartex" xmlns:cx4="http://schemas.microsoft.com/office/drawing/2016/5/10/chartex" xmlns:cx3="http://schemas.microsoft.com/office/drawing/2016/5/9/chartex" xmlns:cx2="http://schemas.microsoft.com/office/drawing/2015/10/21/chartex">
+          <mc:Fallback>
             <w:pict>
               <v:shape w14:anchorId="3B2D89E0" id="Text Box 20" o:spid="_x0000_s1037" type="#_x0000_t202" style="position:absolute;left:0;text-align:left;margin-left:41.6pt;margin-top:1.25pt;width:339.75pt;height:.05pt;z-index:251669504;visibility:visible;mso-wrap-style:square;mso-wrap-distance-left:9pt;mso-wrap-distance-top:0;mso-wrap-distance-right:9pt;mso-wrap-distance-bottom:0;mso-position-horizontal:absolute;mso-position-horizontal-relative:text;mso-position-vertical:absolute;mso-position-vertical-relative:text;v-text-anchor:top" o:gfxdata="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" stroked="f">
                 <v:textbox style="mso-fit-shape-to-text:t" inset="0,0,0,0">
@@ -3748,7 +3689,7 @@
               </wp:anchor>
             </w:drawing>
           </mc:Choice>
-          <mc:Fallback xmlns:w16sdtdh="http://schemas.microsoft.com/office/word/2020/wordml/sdtdatahash" xmlns:w16="http://schemas.microsoft.com/office/word/2018/wordml" xmlns:w16cid="http://schemas.microsoft.com/office/word/2016/wordml/cid" xmlns:w16cex="http://schemas.microsoft.com/office/word/2018/wordml/cex" xmlns:am3d="http://schemas.microsoft.com/office/drawing/2017/model3d" xmlns:aink="http://schemas.microsoft.com/office/drawing/2016/ink" xmlns:cx8="http://schemas.microsoft.com/office/drawing/2016/5/14/chartex" xmlns:cx7="http://schemas.microsoft.com/office/drawing/2016/5/13/chartex" xmlns:cx6="http://schemas.microsoft.com/office/drawing/2016/5/12/chartex" xmlns:cx5="http://schemas.microsoft.com/office/drawing/2016/5/11/chartex" xmlns:cx4="http://schemas.microsoft.com/office/drawing/2016/5/10/chartex" xmlns:cx3="http://schemas.microsoft.com/office/drawing/2016/5/9/chartex" xmlns:cx2="http://schemas.microsoft.com/office/drawing/2015/10/21/chartex">
+          <mc:Fallback>
             <w:pict>
               <v:group w14:anchorId="10C0159C" id="Group 19" o:spid="_x0000_s1038" style="position:absolute;left:0;text-align:left;margin-left:0;margin-top:7.05pt;width:339.75pt;height:53.25pt;z-index:251667456;mso-position-horizontal:center;mso-position-horizontal-relative:page;mso-width-relative:margin;mso-height-relative:margin" coordsize="43148,6762" o:gfxdata="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">
                 <v:rect id="Rectangle 5" o:spid="_x0000_s1039" style="position:absolute;top:95;width:11144;height:6572;visibility:visible;mso-wrap-style:square;v-text-anchor:middle" o:gfxdata="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" fillcolor="white [3201]" strokecolor="#f79646 [3209]" strokeweight="2pt">
@@ -4378,100 +4319,7 @@
     </w:p>
     <w:p>
       <w:pPr>
-        <w:ind w:right="-23" w:firstLine="567"/>
-        <w:jc w:val="both"/>
-        <w:rPr>
-          <w:lang w:val="en-US"/>
-        </w:rPr>
-      </w:pPr>
-    </w:p>
-    <w:p>
-      <w:pPr>
         <w:ind w:right="-23"/>
-        <w:jc w:val="both"/>
-        <w:rPr>
-          <w:lang w:val="en-US"/>
-        </w:rPr>
-      </w:pPr>
-    </w:p>
-    <w:p>
-      <w:pPr>
-        <w:ind w:right="-23"/>
-        <w:jc w:val="both"/>
-        <w:rPr>
-          <w:lang w:val="en-US"/>
-        </w:rPr>
-      </w:pPr>
-    </w:p>
-    <w:p>
-      <w:pPr>
-        <w:ind w:right="-23" w:firstLine="567"/>
-        <w:jc w:val="both"/>
-        <w:rPr>
-          <w:lang w:val="en-US"/>
-        </w:rPr>
-      </w:pPr>
-    </w:p>
-    <w:p>
-      <w:pPr>
-        <w:ind w:right="-23" w:firstLine="567"/>
-        <w:jc w:val="both"/>
-        <w:rPr>
-          <w:lang w:val="en-US"/>
-        </w:rPr>
-      </w:pPr>
-    </w:p>
-    <w:p>
-      <w:pPr>
-        <w:ind w:right="-23" w:firstLine="567"/>
-        <w:jc w:val="both"/>
-        <w:rPr>
-          <w:lang w:val="en-US"/>
-        </w:rPr>
-      </w:pPr>
-    </w:p>
-    <w:p>
-      <w:pPr>
-        <w:ind w:right="-23" w:firstLine="567"/>
-        <w:jc w:val="both"/>
-        <w:rPr>
-          <w:lang w:val="en-US"/>
-        </w:rPr>
-      </w:pPr>
-    </w:p>
-    <w:p>
-      <w:pPr>
-        <w:ind w:right="-23" w:firstLine="567"/>
-        <w:jc w:val="both"/>
-        <w:rPr>
-          <w:color w:val="808080"/>
-        </w:rPr>
-      </w:pPr>
-      <w:r>
-        <w:t>Deskripsikan secara ringkas mengenai materi dan metode yang digunakan dalam penelitian, meliputi subyek/bahan yang diteliti, alat yang digunakan, rancangan percobaan atau desain yang digunakan, teknik pengambilan sampel, variabel yang akan diukur, teknik pengambilan data, analisis dan model statistik yang digunakan. Kutipan berturut-turut dalam tanda kurung (1)..</w:t>
-      </w:r>
-    </w:p>
-    <w:p>
-      <w:pPr>
-        <w:ind w:right="-23" w:firstLine="567"/>
-        <w:jc w:val="both"/>
-      </w:pPr>
-      <w:r>
-        <w:t>Persamaan  matematika dinomori dengan angka Arab di dalam tanda kurung buka-tutup pada posisi rata kanan kolom.  Penulisan rumus diawali dengan jorokan awal (</w:t>
-      </w:r>
-      <w:r>
-        <w:rPr>
-          <w:i/>
-        </w:rPr>
-        <w:t>first line</w:t>
-      </w:r>
-      <w:r>
-        <w:t>) 1,25 cm dan diikuti dengan nomor rumus:</w:t>
-      </w:r>
-    </w:p>
-    <w:p>
-      <w:pPr>
-        <w:ind w:right="-23" w:firstLine="567"/>
         <w:jc w:val="both"/>
       </w:pPr>
     </w:p>
@@ -4512,33 +4360,267 @@
     </w:p>
     <w:p>
       <w:pPr>
+        <w:ind w:right="-23"/>
+        <w:jc w:val="both"/>
+        <w:rPr>
+          <w:lang w:val="en-US"/>
+        </w:rPr>
+      </w:pPr>
+      <w:r>
+        <w:t xml:space="preserve">Algoritma k-nearest neighbor </w:t>
+      </w:r>
+      <w:r>
+        <w:rPr>
+          <w:lang w:val="en-US"/>
+        </w:rPr>
+        <w:t xml:space="preserve">merupakan </w:t>
+      </w:r>
+      <w:r>
+        <w:t>algoritma</w:t>
+      </w:r>
+      <w:r>
+        <w:rPr>
+          <w:lang w:val="en-US"/>
+        </w:rPr>
+        <w:t xml:space="preserve"> yang digunakan  untuk</w:t>
+      </w:r>
+      <w:r>
+        <w:t xml:space="preserve"> pembelajaran terawasi</w:t>
+      </w:r>
+      <w:r>
+        <w:rPr>
+          <w:lang w:val="en-US"/>
+        </w:rPr>
+        <w:t xml:space="preserve">, </w:t>
+      </w:r>
+      <w:r>
+        <w:t xml:space="preserve">yang </w:t>
+      </w:r>
+      <w:r>
+        <w:rPr>
+          <w:lang w:val="en-US"/>
+        </w:rPr>
+        <w:t xml:space="preserve"> </w:t>
+      </w:r>
+      <w:r>
+        <w:t xml:space="preserve">memprediksi bahwa data termasuk dalam kelas </w:t>
+      </w:r>
+      <w:r>
+        <w:rPr>
+          <w:lang w:val="en-US"/>
+        </w:rPr>
+        <w:t xml:space="preserve"> </w:t>
+      </w:r>
+      <w:r>
+        <w:t xml:space="preserve">dengan  mayoritas kelas tetangga terdekat. Tentukan berapa banyak </w:t>
+      </w:r>
+      <w:r>
+        <w:rPr>
+          <w:lang w:val="en-US"/>
+        </w:rPr>
+        <w:t>K</w:t>
+      </w:r>
+      <w:r>
+        <w:t xml:space="preserve"> dari tetangga terdekat untuk data prediksi, dan pertimbangkan </w:t>
+      </w:r>
+      <w:r>
+        <w:rPr>
+          <w:i/>
+          <w:iCs/>
+          <w:lang w:val="en-US"/>
+        </w:rPr>
+        <w:t>class</w:t>
+      </w:r>
+      <w:r>
+        <w:rPr>
+          <w:lang w:val="en-US"/>
+        </w:rPr>
+        <w:t xml:space="preserve"> </w:t>
+      </w:r>
+      <w:r>
+        <w:t xml:space="preserve">mayoritas dari </w:t>
+      </w:r>
+      <w:r>
+        <w:rPr>
+          <w:lang w:val="en-US"/>
+        </w:rPr>
+        <w:t>K</w:t>
+      </w:r>
+      <w:r>
+        <w:t xml:space="preserve"> tetangga.</w:t>
+      </w:r>
+      <w:r>
+        <w:rPr>
+          <w:lang w:val="en-US"/>
+        </w:rPr>
+        <w:t xml:space="preserve"> </w:t>
+      </w:r>
+      <w:r>
+        <w:rPr>
+          <w:lang w:val="en-US"/>
+        </w:rPr>
+        <w:t>Tujuan dari algoritma ini adalah untuk mengklasifikasikan objek baru berdasarkan atribut dan sample-sample dari training data</w:t>
+      </w:r>
+      <w:r>
+        <w:rPr>
+          <w:lang w:val="en-US"/>
+        </w:rPr>
+        <w:t>. Berikut rumus KNN.</w:t>
+      </w:r>
+    </w:p>
+    <w:p>
+      <w:pPr>
         <w:ind w:right="-23" w:firstLine="567"/>
         <w:jc w:val="both"/>
         <w:rPr>
-          <w:color w:val="808080"/>
-        </w:rPr>
-      </w:pPr>
-      <w:r>
-        <w:t>Deskripsikan secara ringkas mengenai materi dan metode yang digunakan dalam penelitian, meliputi subyek/bahan yang diteliti, alat yang digunakan, rancangan percobaan atau desain yang digunakan, teknik pengambilan sampel, variabel yang akan diukur, teknik pengambilan data, analisis dan model statistik yang digunakan. Kutipan berturut-turut dalam tanda kurung (1)..</w:t>
+          <w:lang w:val="en-US"/>
+        </w:rPr>
+      </w:pPr>
+      <w:r>
+        <w:rPr>
+          <w:rFonts w:ascii="Cambria Math" w:hAnsi="Cambria Math" w:cs="Cambria Math"/>
+        </w:rPr>
+        <w:lastRenderedPageBreak/>
+        <w:t>𝑑</w:t>
+      </w:r>
+      <w:r>
+        <w:t>(</w:t>
+      </w:r>
+      <w:r>
+        <w:rPr>
+          <w:rFonts w:ascii="Cambria Math" w:hAnsi="Cambria Math" w:cs="Cambria Math"/>
+        </w:rPr>
+        <w:t>𝑥</w:t>
+      </w:r>
+      <w:r>
+        <w:t xml:space="preserve">, </w:t>
+      </w:r>
+      <w:r>
+        <w:rPr>
+          <w:rFonts w:ascii="Cambria Math" w:hAnsi="Cambria Math" w:cs="Cambria Math"/>
+        </w:rPr>
+        <w:t>𝑦</w:t>
+      </w:r>
+      <w:r>
+        <w:t>) = √∑ (</w:t>
+      </w:r>
+      <w:r>
+        <w:rPr>
+          <w:rFonts w:ascii="Cambria Math" w:hAnsi="Cambria Math" w:cs="Cambria Math"/>
+        </w:rPr>
+        <w:t>𝑥𝑖</w:t>
+      </w:r>
+      <w:r>
+        <w:t xml:space="preserve"> − </w:t>
+      </w:r>
+      <w:r>
+        <w:rPr>
+          <w:rFonts w:ascii="Cambria Math" w:hAnsi="Cambria Math" w:cs="Cambria Math"/>
+        </w:rPr>
+        <w:t>𝑦𝑖</w:t>
+      </w:r>
+      <w:r>
+        <w:t xml:space="preserve">) </w:t>
+      </w:r>
+      <w:r>
+        <w:rPr>
+          <w:rFonts w:ascii="Cambria Math" w:hAnsi="Cambria Math" w:cs="Cambria Math"/>
+        </w:rPr>
+        <w:t>𝑛</w:t>
+      </w:r>
+      <w:r>
+        <w:t xml:space="preserve"> 2 </w:t>
+      </w:r>
+      <w:r>
+        <w:rPr>
+          <w:rFonts w:ascii="Cambria Math" w:hAnsi="Cambria Math" w:cs="Cambria Math"/>
+        </w:rPr>
+        <w:t>𝑖</w:t>
+      </w:r>
+      <w:r>
+        <w:t xml:space="preserve">=1 </w:t>
+      </w:r>
+      <w:r>
+        <w:tab/>
+      </w:r>
+      <w:r>
+        <w:tab/>
+      </w:r>
+      <w:r>
+        <w:tab/>
+      </w:r>
+      <w:r>
+        <w:tab/>
+      </w:r>
+      <w:r>
+        <w:tab/>
       </w:r>
     </w:p>
     <w:p>
       <w:pPr>
         <w:ind w:right="-23" w:firstLine="567"/>
         <w:jc w:val="both"/>
-      </w:pPr>
-      <w:r>
-        <w:t>Persamaan  matematika dinomori dengan angka Arab di dalam tanda kurung buka-tutup pada posisi rata kanan kolom.  Penulisan rumus diawali dengan jorokan awal (</w:t>
-      </w:r>
-      <w:r>
-        <w:rPr>
-          <w:i/>
-        </w:rPr>
-        <w:t>first line</w:t>
-      </w:r>
-      <w:r>
-        <w:t>) 1,25 cm dan diikuti dengan nomor rumus:</w:t>
-      </w:r>
+        <w:rPr>
+          <w:lang w:val="en-US"/>
+        </w:rPr>
+      </w:pPr>
+      <w:r>
+        <w:t>(1)</w:t>
+      </w:r>
+    </w:p>
+    <w:p>
+      <w:pPr>
+        <w:ind w:left="567" w:right="-23"/>
+        <w:jc w:val="both"/>
+      </w:pPr>
+      <w:r>
+        <w:t xml:space="preserve">Ket: </w:t>
+      </w:r>
+    </w:p>
+    <w:p>
+      <w:pPr>
+        <w:ind w:left="1287" w:right="-23"/>
+        <w:jc w:val="both"/>
+      </w:pPr>
+      <w:r>
+        <w:t xml:space="preserve">d(x,y) = Jarak data uji dengan data latih </w:t>
+      </w:r>
+    </w:p>
+    <w:p>
+      <w:pPr>
+        <w:ind w:left="1287" w:right="-23"/>
+        <w:jc w:val="both"/>
+      </w:pPr>
+      <w:r>
+        <w:t xml:space="preserve">n = Banyaknya data latih </w:t>
+      </w:r>
+    </w:p>
+    <w:p>
+      <w:pPr>
+        <w:ind w:left="1287" w:right="-23"/>
+        <w:jc w:val="both"/>
+      </w:pPr>
+      <w:r>
+        <w:t xml:space="preserve">x = Data latih </w:t>
+      </w:r>
+    </w:p>
+    <w:p>
+      <w:pPr>
+        <w:ind w:left="1287" w:right="-23"/>
+        <w:jc w:val="both"/>
+        <w:rPr>
+          <w:lang w:val="en-US"/>
+        </w:rPr>
+      </w:pPr>
+      <w:r>
+        <w:t>y = Data uji</w:t>
+      </w:r>
+    </w:p>
+    <w:p>
+      <w:pPr>
+        <w:ind w:right="-23"/>
+        <w:jc w:val="both"/>
+      </w:pPr>
     </w:p>
     <w:p>
       <w:pPr>
@@ -4585,7 +4667,7 @@
     </w:p>
     <w:p>
       <w:pPr>
-        <w:ind w:left="567" w:right="-23" w:hanging="567"/>
+        <w:ind w:right="-23"/>
         <w:jc w:val="both"/>
         <w:rPr>
           <w:color w:val="808080"/>
@@ -4630,13 +4712,7 @@
           <w:b/>
         </w:rPr>
         <w:tab/>
-        <w:t xml:space="preserve">HASIL DAN PEMBAHASAN </w:t>
-      </w:r>
-      <w:r>
-        <w:rPr>
-          <w:color w:val="808080"/>
-        </w:rPr>
-        <w:t>[11 pts/Bold]</w:t>
+        <w:t>HASIL DAN PEMBAHASAN</w:t>
       </w:r>
     </w:p>
     <w:p>
@@ -4677,150 +4753,1008 @@
     </w:p>
     <w:p>
       <w:pPr>
+        <w:ind w:right="-23" w:firstLine="567"/>
+        <w:jc w:val="both"/>
+        <w:rPr>
+          <w:lang w:val="en-US"/>
+        </w:rPr>
+      </w:pPr>
+      <w:r>
+        <w:rPr>
+          <w:bCs/>
+          <w:lang w:val="en-US"/>
+        </w:rPr>
+        <w:t>Penelitan ini mengambil data</w:t>
+      </w:r>
+      <w:r>
+        <w:rPr>
+          <w:bCs/>
+          <w:lang w:val="en-US"/>
+        </w:rPr>
+        <w:t xml:space="preserve"> realtime</w:t>
+      </w:r>
+      <w:r>
+        <w:rPr>
+          <w:bCs/>
+          <w:lang w:val="en-US"/>
+        </w:rPr>
+        <w:t xml:space="preserve"> dengan</w:t>
+      </w:r>
+      <w:r>
+        <w:rPr>
+          <w:bCs/>
+          <w:lang w:val="en-US"/>
+        </w:rPr>
+        <w:t xml:space="preserve"> menggunakan</w:t>
+      </w:r>
+      <w:r>
+        <w:rPr>
+          <w:bCs/>
+          <w:lang w:val="en-US"/>
+        </w:rPr>
+        <w:t xml:space="preserve"> pihak ketiga yaitu G</w:t>
+      </w:r>
+      <w:r>
+        <w:rPr>
+          <w:bCs/>
+          <w:lang w:val="en-US"/>
+        </w:rPr>
+        <w:t xml:space="preserve">oogle </w:t>
+      </w:r>
+      <w:r>
+        <w:rPr>
+          <w:bCs/>
+          <w:lang w:val="en-US"/>
+        </w:rPr>
+        <w:t>A</w:t>
+      </w:r>
+      <w:r>
+        <w:rPr>
+          <w:bCs/>
+          <w:lang w:val="en-US"/>
+        </w:rPr>
+        <w:t>nalytics</w:t>
+      </w:r>
+      <w:r>
+        <w:rPr>
+          <w:bCs/>
+          <w:lang w:val="en-US"/>
+        </w:rPr>
+        <w:t xml:space="preserve">. </w:t>
+      </w:r>
+      <w:r>
+        <w:rPr>
+          <w:bCs/>
+          <w:lang w:val="en-US"/>
+        </w:rPr>
+        <w:t xml:space="preserve">Sebelumnya peneliti mendapatkan akses melalui program </w:t>
+      </w:r>
+      <w:r>
+        <w:rPr>
+          <w:bCs/>
+          <w:lang w:val="en-US"/>
+        </w:rPr>
+        <w:t>magang</w:t>
+      </w:r>
+      <w:r>
+        <w:rPr>
+          <w:bCs/>
+          <w:lang w:val="en-US"/>
+        </w:rPr>
+        <w:t xml:space="preserve"> antara Universitas Katolok Darma Cendika dengan PT.Liputan6. Data yang</w:t>
+      </w:r>
+      <w:r>
+        <w:rPr>
+          <w:bCs/>
+          <w:lang w:val="en-US"/>
+        </w:rPr>
+        <w:t xml:space="preserve"> diambil berupa file dengan format CSV, didalamnya  terdapat</w:t>
+      </w:r>
+      <w:r>
+        <w:rPr>
+          <w:bCs/>
+          <w:lang w:val="en-US"/>
+        </w:rPr>
+        <w:t xml:space="preserve"> data</w:t>
+      </w:r>
+      <w:r>
+        <w:rPr>
+          <w:bCs/>
+          <w:lang w:val="en-US"/>
+        </w:rPr>
+        <w:t xml:space="preserve"> </w:t>
+      </w:r>
+      <w:r>
+        <w:rPr>
+          <w:bCs/>
+          <w:lang w:val="en-US"/>
+        </w:rPr>
+        <w:t>judul berita, jenis berita</w:t>
+      </w:r>
+      <w:r>
+        <w:rPr>
+          <w:bCs/>
+          <w:lang w:val="en-US"/>
+        </w:rPr>
+        <w:t>, dan jumlah</w:t>
+      </w:r>
+      <w:r>
+        <w:rPr>
+          <w:bCs/>
+          <w:lang w:val="en-US"/>
+        </w:rPr>
+        <w:t xml:space="preserve"> pengunjung website</w:t>
+      </w:r>
+      <w:r>
+        <w:rPr>
+          <w:bCs/>
+          <w:lang w:val="en-US"/>
+        </w:rPr>
+        <w:t>.</w:t>
+      </w:r>
+      <w:r>
+        <w:rPr>
+          <w:bCs/>
+          <w:lang w:val="en-US"/>
+        </w:rPr>
+        <w:t xml:space="preserve"> Jumlah keselurahn data sebesar </w:t>
+      </w:r>
+      <w:r>
+        <w:rPr>
+          <w:lang w:val="en-US"/>
+        </w:rPr>
+        <w:t>2287</w:t>
+      </w:r>
+      <w:r>
+        <w:rPr>
+          <w:lang w:val="en-US"/>
+        </w:rPr>
+        <w:t xml:space="preserve">, berikut contoh data </w:t>
+      </w:r>
+      <w:r>
+        <w:rPr>
+          <w:lang w:val="en-US"/>
+        </w:rPr>
+        <w:t>5</w:t>
+      </w:r>
+      <w:r>
+        <w:rPr>
+          <w:lang w:val="en-US"/>
+        </w:rPr>
+        <w:t xml:space="preserve"> teratas.</w:t>
+      </w:r>
+      <w:r>
+        <w:rPr>
+          <w:lang w:val="en-US"/>
+        </w:rPr>
+        <w:tab/>
+      </w:r>
+    </w:p>
+    <w:p>
+      <w:pPr>
+        <w:ind w:right="-23" w:firstLine="567"/>
+        <w:rPr>
+          <w:lang w:val="en-US"/>
+        </w:rPr>
+      </w:pPr>
+    </w:p>
+    <w:tbl>
+      <w:tblPr>
+        <w:tblStyle w:val="TableGrid"/>
+        <w:tblW w:w="0" w:type="auto"/>
+        <w:tblInd w:w="1554" w:type="dxa"/>
+        <w:tblLook w:val="04A0" w:firstRow="1" w:lastRow="0" w:firstColumn="1" w:lastColumn="0" w:noHBand="0" w:noVBand="1"/>
+      </w:tblPr>
+      <w:tblGrid>
+        <w:gridCol w:w="2925"/>
+        <w:gridCol w:w="1323"/>
+        <w:gridCol w:w="1134"/>
+      </w:tblGrid>
+      <w:tr>
+        <w:tc>
+          <w:tcPr>
+            <w:tcW w:w="2925" w:type="dxa"/>
+          </w:tcPr>
+          <w:p>
+            <w:pPr>
+              <w:ind w:right="-23"/>
+              <w:jc w:val="center"/>
+              <w:rPr>
+                <w:b/>
+                <w:lang w:val="en-US"/>
+              </w:rPr>
+            </w:pPr>
+            <w:r>
+              <w:rPr>
+                <w:b/>
+                <w:lang w:val="en-US"/>
+              </w:rPr>
+              <w:t>Judul</w:t>
+            </w:r>
+          </w:p>
+        </w:tc>
+        <w:tc>
+          <w:tcPr>
+            <w:tcW w:w="1323" w:type="dxa"/>
+          </w:tcPr>
+          <w:p>
+            <w:pPr>
+              <w:ind w:right="-23"/>
+              <w:jc w:val="center"/>
+              <w:rPr>
+                <w:b/>
+                <w:lang w:val="en-US"/>
+              </w:rPr>
+            </w:pPr>
+            <w:r>
+              <w:rPr>
+                <w:b/>
+                <w:lang w:val="en-US"/>
+              </w:rPr>
+              <w:t>Jenis Berita</w:t>
+            </w:r>
+          </w:p>
+        </w:tc>
+        <w:tc>
+          <w:tcPr>
+            <w:tcW w:w="1134" w:type="dxa"/>
+          </w:tcPr>
+          <w:p>
+            <w:pPr>
+              <w:ind w:right="-23"/>
+              <w:jc w:val="center"/>
+              <w:rPr>
+                <w:b/>
+                <w:lang w:val="en-US"/>
+              </w:rPr>
+            </w:pPr>
+            <w:r>
+              <w:rPr>
+                <w:b/>
+                <w:lang w:val="en-US"/>
+              </w:rPr>
+              <w:t>User Aktif</w:t>
+            </w:r>
+          </w:p>
+        </w:tc>
+      </w:tr>
+      <w:tr>
+        <w:tc>
+          <w:tcPr>
+            <w:tcW w:w="2925" w:type="dxa"/>
+          </w:tcPr>
+          <w:p>
+            <w:pPr>
+              <w:ind w:right="-23"/>
+              <w:jc w:val="center"/>
+              <w:rPr>
+                <w:bCs/>
+                <w:lang w:val="en-US"/>
+              </w:rPr>
+            </w:pPr>
+            <w:r>
+              <w:t>Wajah Istri Sultan Kelantan yang Pernah Bersengketa dengan Miss Moscow Terlihat untuk Pertama Kali</w:t>
+            </w:r>
+          </w:p>
+        </w:tc>
+        <w:tc>
+          <w:tcPr>
+            <w:tcW w:w="1323" w:type="dxa"/>
+            <w:vAlign w:val="center"/>
+          </w:tcPr>
+          <w:p>
+            <w:pPr>
+              <w:ind w:right="-23"/>
+              <w:jc w:val="center"/>
+              <w:rPr>
+                <w:bCs/>
+                <w:lang w:val="en-US"/>
+              </w:rPr>
+            </w:pPr>
+            <w:r>
+              <w:t>Lifestyle</w:t>
+            </w:r>
+          </w:p>
+        </w:tc>
+        <w:tc>
+          <w:tcPr>
+            <w:tcW w:w="1134" w:type="dxa"/>
+            <w:vAlign w:val="center"/>
+          </w:tcPr>
+          <w:p>
+            <w:pPr>
+              <w:ind w:right="-23"/>
+              <w:jc w:val="center"/>
+              <w:rPr>
+                <w:bCs/>
+                <w:lang w:val="en-US"/>
+              </w:rPr>
+            </w:pPr>
+            <w:r>
+              <w:t>7</w:t>
+            </w:r>
+          </w:p>
+        </w:tc>
+      </w:tr>
+      <w:tr>
+        <w:tc>
+          <w:tcPr>
+            <w:tcW w:w="2925" w:type="dxa"/>
+          </w:tcPr>
+          <w:p>
+            <w:pPr>
+              <w:ind w:right="-23"/>
+              <w:jc w:val="center"/>
+              <w:rPr>
+                <w:bCs/>
+                <w:lang w:val="en-US"/>
+              </w:rPr>
+            </w:pPr>
+            <w:r>
+              <w:t>Nonton Video Porno Bareng Pasangan Beri Dampak Positif atau Justru Negatif?</w:t>
+            </w:r>
+          </w:p>
+        </w:tc>
+        <w:tc>
+          <w:tcPr>
+            <w:tcW w:w="1323" w:type="dxa"/>
+            <w:vAlign w:val="center"/>
+          </w:tcPr>
+          <w:p>
+            <w:pPr>
+              <w:ind w:right="-23"/>
+              <w:jc w:val="center"/>
+              <w:rPr>
+                <w:bCs/>
+                <w:lang w:val="en-US"/>
+              </w:rPr>
+            </w:pPr>
+            <w:r>
+              <w:t>Health</w:t>
+            </w:r>
+          </w:p>
+        </w:tc>
+        <w:tc>
+          <w:tcPr>
+            <w:tcW w:w="1134" w:type="dxa"/>
+            <w:vAlign w:val="center"/>
+          </w:tcPr>
+          <w:p>
+            <w:pPr>
+              <w:ind w:right="-23"/>
+              <w:jc w:val="center"/>
+              <w:rPr>
+                <w:bCs/>
+                <w:lang w:val="en-US"/>
+              </w:rPr>
+            </w:pPr>
+            <w:r>
+              <w:t>7</w:t>
+            </w:r>
+          </w:p>
+        </w:tc>
+      </w:tr>
+      <w:tr>
+        <w:tc>
+          <w:tcPr>
+            <w:tcW w:w="2925" w:type="dxa"/>
+          </w:tcPr>
+          <w:p>
+            <w:pPr>
+              <w:ind w:right="-23"/>
+              <w:jc w:val="center"/>
+              <w:rPr>
+                <w:bCs/>
+                <w:lang w:val="en-US"/>
+              </w:rPr>
+            </w:pPr>
+            <w:r>
+              <w:t>Cuek dengan Isu Perselingkuhan Behati Prinsloo Tertangkap Kamera Temani Adam Levine Manggung</w:t>
+            </w:r>
+          </w:p>
+        </w:tc>
+        <w:tc>
+          <w:tcPr>
+            <w:tcW w:w="1323" w:type="dxa"/>
+            <w:vAlign w:val="center"/>
+          </w:tcPr>
+          <w:p>
+            <w:pPr>
+              <w:jc w:val="center"/>
+              <w:rPr>
+                <w:lang w:val="en-US"/>
+              </w:rPr>
+            </w:pPr>
+            <w:r>
+              <w:t>Health</w:t>
+            </w:r>
+          </w:p>
+        </w:tc>
+        <w:tc>
+          <w:tcPr>
+            <w:tcW w:w="1134" w:type="dxa"/>
+            <w:vAlign w:val="center"/>
+          </w:tcPr>
+          <w:p>
+            <w:pPr>
+              <w:ind w:right="-23"/>
+              <w:jc w:val="center"/>
+              <w:rPr>
+                <w:bCs/>
+                <w:lang w:val="en-US"/>
+              </w:rPr>
+            </w:pPr>
+            <w:r>
+              <w:t>5</w:t>
+            </w:r>
+          </w:p>
+        </w:tc>
+      </w:tr>
+      <w:tr>
+        <w:tc>
+          <w:tcPr>
+            <w:tcW w:w="2925" w:type="dxa"/>
+          </w:tcPr>
+          <w:p>
+            <w:pPr>
+              <w:ind w:right="-23"/>
+              <w:jc w:val="center"/>
+              <w:rPr>
+                <w:bCs/>
+                <w:lang w:val="en-US"/>
+              </w:rPr>
+            </w:pPr>
+            <w:r>
+              <w:t>Skrining Hormon Tiroid pada Bayi Baru Lahir Bisa Cegah Gangguan Tumbuh Kembang Anak</w:t>
+            </w:r>
+          </w:p>
+        </w:tc>
+        <w:tc>
+          <w:tcPr>
+            <w:tcW w:w="1323" w:type="dxa"/>
+            <w:vAlign w:val="center"/>
+          </w:tcPr>
+          <w:p>
+            <w:pPr>
+              <w:ind w:right="-23"/>
+              <w:jc w:val="center"/>
+              <w:rPr>
+                <w:bCs/>
+                <w:lang w:val="en-US"/>
+              </w:rPr>
+            </w:pPr>
+            <w:r>
+              <w:t>Health</w:t>
+            </w:r>
+          </w:p>
+        </w:tc>
+        <w:tc>
+          <w:tcPr>
+            <w:tcW w:w="1134" w:type="dxa"/>
+            <w:vAlign w:val="center"/>
+          </w:tcPr>
+          <w:p>
+            <w:pPr>
+              <w:ind w:right="-23"/>
+              <w:jc w:val="center"/>
+              <w:rPr>
+                <w:bCs/>
+                <w:lang w:val="en-US"/>
+              </w:rPr>
+            </w:pPr>
+            <w:r>
+              <w:t>5</w:t>
+            </w:r>
+          </w:p>
+        </w:tc>
+      </w:tr>
+      <w:tr>
+        <w:tc>
+          <w:tcPr>
+            <w:tcW w:w="2925" w:type="dxa"/>
+          </w:tcPr>
+          <w:p>
+            <w:pPr>
+              <w:ind w:right="-23"/>
+              <w:jc w:val="center"/>
+              <w:rPr>
+                <w:bCs/>
+                <w:lang w:val="en-US"/>
+              </w:rPr>
+            </w:pPr>
+            <w:r>
+              <w:t>Wajah Istri Sultan Kelantan yang Pernah Bersengketa dengan Miss Moscow Terlihat untuk Pertama Kali</w:t>
+            </w:r>
+          </w:p>
+        </w:tc>
+        <w:tc>
+          <w:tcPr>
+            <w:tcW w:w="1323" w:type="dxa"/>
+            <w:vAlign w:val="center"/>
+          </w:tcPr>
+          <w:p>
+            <w:pPr>
+              <w:ind w:right="-23"/>
+              <w:jc w:val="center"/>
+              <w:rPr>
+                <w:bCs/>
+                <w:lang w:val="en-US"/>
+              </w:rPr>
+            </w:pPr>
+            <w:r>
+              <w:t>Lifestyle</w:t>
+            </w:r>
+          </w:p>
+        </w:tc>
+        <w:tc>
+          <w:tcPr>
+            <w:tcW w:w="1134" w:type="dxa"/>
+            <w:vAlign w:val="center"/>
+          </w:tcPr>
+          <w:p>
+            <w:pPr>
+              <w:ind w:right="-23"/>
+              <w:jc w:val="center"/>
+              <w:rPr>
+                <w:bCs/>
+                <w:lang w:val="en-US"/>
+              </w:rPr>
+            </w:pPr>
+            <w:r>
+              <w:t>5</w:t>
+            </w:r>
+          </w:p>
+        </w:tc>
+      </w:tr>
+    </w:tbl>
+    <w:p>
+      <w:pPr>
+        <w:ind w:right="-23" w:firstLine="567"/>
+        <w:rPr>
+          <w:b/>
+          <w:lang w:val="en-US"/>
+        </w:rPr>
+      </w:pPr>
+    </w:p>
+    <w:p>
+      <w:pPr>
         <w:ind w:left="567" w:right="-23" w:hanging="567"/>
         <w:rPr>
           <w:b/>
-          <w:lang w:val="en-US"/>
-        </w:rPr>
-      </w:pPr>
-      <w:r>
+        </w:rPr>
+      </w:pPr>
+    </w:p>
+    <w:p>
+      <w:pPr>
+        <w:ind w:left="567" w:right="-23" w:hanging="567"/>
         <w:rPr>
           <w:b/>
           <w:lang w:val="en-US"/>
         </w:rPr>
-        <w:t>Point ini jelasin bagaimana cara kamu melakukan pengumpulan data</w:t>
-      </w:r>
-    </w:p>
+      </w:pPr>
+      <w:r>
+        <w:rPr>
+          <w:b/>
+        </w:rPr>
+        <w:lastRenderedPageBreak/>
+        <w:t>3.</w:t>
+      </w:r>
+      <w:r>
+        <w:rPr>
+          <w:b/>
+          <w:lang w:val="en-US"/>
+        </w:rPr>
+        <w:t>2</w:t>
+      </w:r>
+      <w:r>
+        <w:rPr>
+          <w:b/>
+        </w:rPr>
+        <w:tab/>
+      </w:r>
+      <w:r>
+        <w:rPr>
+          <w:b/>
+          <w:lang w:val="en-US"/>
+        </w:rPr>
+        <w:t>Pengelolaan Data</w:t>
+      </w:r>
+    </w:p>
+    <w:p>
+      <w:pPr>
+        <w:ind w:right="-23" w:firstLine="567"/>
+        <w:jc w:val="both"/>
+        <w:rPr>
+          <w:bCs/>
+          <w:lang w:val="en-US"/>
+        </w:rPr>
+      </w:pPr>
+      <w:r>
+        <w:rPr>
+          <w:bCs/>
+          <w:lang w:val="en-US"/>
+        </w:rPr>
+        <w:t xml:space="preserve">Setelah dilakukan  pengumpulan data, data akan dilakukan uji coba untuk pemilihan file apa saja yang idibutuhkan dalam kalasifikasi jenis berita menggunakan TF-IDF. Hal yang penting dalam penelitian ini untuk klasifikasi jenis berita menggunkan 2 file yaitu </w:t>
+      </w:r>
+      <w:r>
+        <w:rPr>
+          <w:bCs/>
+          <w:lang w:val="en-US"/>
+        </w:rPr>
+        <w:t>Judul Berita</w:t>
+      </w:r>
+      <w:r>
+        <w:rPr>
+          <w:bCs/>
+          <w:lang w:val="en-US"/>
+        </w:rPr>
+        <w:t xml:space="preserve"> dan </w:t>
+      </w:r>
+      <w:r>
+        <w:rPr>
+          <w:bCs/>
+          <w:lang w:val="en-US"/>
+        </w:rPr>
+        <w:t>Jenis Berita</w:t>
+      </w:r>
+      <w:r>
+        <w:rPr>
+          <w:bCs/>
+          <w:lang w:val="en-US"/>
+        </w:rPr>
+        <w:t>. Berikut 2 file yang digunakan dalam klasifikasi jenis berita pada tabel 2.</w:t>
+      </w:r>
+    </w:p>
+    <w:p>
+      <w:pPr>
+        <w:ind w:left="567" w:right="-23" w:firstLine="153"/>
+        <w:rPr>
+          <w:bCs/>
+          <w:lang w:val="en-US"/>
+        </w:rPr>
+      </w:pPr>
+    </w:p>
+    <w:p>
+      <w:pPr>
+        <w:ind w:left="567" w:right="-23" w:firstLine="153"/>
+        <w:rPr>
+          <w:bCs/>
+          <w:lang w:val="en-US"/>
+        </w:rPr>
+      </w:pPr>
+    </w:p>
+    <w:tbl>
+      <w:tblPr>
+        <w:tblStyle w:val="TableGrid"/>
+        <w:tblW w:w="0" w:type="auto"/>
+        <w:jc w:val="center"/>
+        <w:tblLook w:val="04A0" w:firstRow="1" w:lastRow="0" w:firstColumn="1" w:lastColumn="0" w:noHBand="0" w:noVBand="1"/>
+      </w:tblPr>
+      <w:tblGrid>
+        <w:gridCol w:w="1323"/>
+        <w:gridCol w:w="1134"/>
+      </w:tblGrid>
+      <w:tr>
+        <w:trPr>
+          <w:jc w:val="center"/>
+        </w:trPr>
+        <w:tc>
+          <w:tcPr>
+            <w:tcW w:w="1323" w:type="dxa"/>
+          </w:tcPr>
+          <w:p>
+            <w:pPr>
+              <w:ind w:right="-23"/>
+              <w:jc w:val="center"/>
+              <w:rPr>
+                <w:b/>
+                <w:lang w:val="en-US"/>
+              </w:rPr>
+            </w:pPr>
+            <w:r>
+              <w:rPr>
+                <w:b/>
+                <w:lang w:val="en-US"/>
+              </w:rPr>
+              <w:t>Jenis Berita</w:t>
+            </w:r>
+          </w:p>
+        </w:tc>
+        <w:tc>
+          <w:tcPr>
+            <w:tcW w:w="1134" w:type="dxa"/>
+          </w:tcPr>
+          <w:p>
+            <w:pPr>
+              <w:ind w:right="-23"/>
+              <w:jc w:val="center"/>
+              <w:rPr>
+                <w:b/>
+                <w:lang w:val="en-US"/>
+              </w:rPr>
+            </w:pPr>
+            <w:r>
+              <w:rPr>
+                <w:b/>
+                <w:lang w:val="en-US"/>
+              </w:rPr>
+              <w:t>User Aktif</w:t>
+            </w:r>
+          </w:p>
+        </w:tc>
+      </w:tr>
+      <w:tr>
+        <w:trPr>
+          <w:jc w:val="center"/>
+        </w:trPr>
+        <w:tc>
+          <w:tcPr>
+            <w:tcW w:w="1323" w:type="dxa"/>
+            <w:vAlign w:val="center"/>
+          </w:tcPr>
+          <w:p>
+            <w:pPr>
+              <w:ind w:right="-23"/>
+              <w:jc w:val="center"/>
+              <w:rPr>
+                <w:bCs/>
+                <w:lang w:val="en-US"/>
+              </w:rPr>
+            </w:pPr>
+            <w:r>
+              <w:rPr>
+                <w:bCs/>
+                <w:lang w:val="en-US"/>
+              </w:rPr>
+              <w:t>Health</w:t>
+            </w:r>
+          </w:p>
+        </w:tc>
+        <w:tc>
+          <w:tcPr>
+            <w:tcW w:w="1134" w:type="dxa"/>
+            <w:vAlign w:val="center"/>
+          </w:tcPr>
+          <w:p>
+            <w:pPr>
+              <w:ind w:right="-23"/>
+              <w:jc w:val="center"/>
+              <w:rPr>
+                <w:bCs/>
+                <w:lang w:val="en-US"/>
+              </w:rPr>
+            </w:pPr>
+            <w:r>
+              <w:rPr>
+                <w:bCs/>
+                <w:lang w:val="en-US"/>
+              </w:rPr>
+              <w:t>9</w:t>
+            </w:r>
+          </w:p>
+        </w:tc>
+      </w:tr>
+      <w:tr>
+        <w:trPr>
+          <w:jc w:val="center"/>
+        </w:trPr>
+        <w:tc>
+          <w:tcPr>
+            <w:tcW w:w="1323" w:type="dxa"/>
+            <w:vAlign w:val="center"/>
+          </w:tcPr>
+          <w:p>
+            <w:pPr>
+              <w:ind w:right="-23"/>
+              <w:jc w:val="center"/>
+              <w:rPr>
+                <w:bCs/>
+                <w:lang w:val="en-US"/>
+              </w:rPr>
+            </w:pPr>
+            <w:r>
+              <w:rPr>
+                <w:bCs/>
+                <w:lang w:val="en-US"/>
+              </w:rPr>
+              <w:t>Hot</w:t>
+            </w:r>
+          </w:p>
+        </w:tc>
+        <w:tc>
+          <w:tcPr>
+            <w:tcW w:w="1134" w:type="dxa"/>
+            <w:vAlign w:val="center"/>
+          </w:tcPr>
+          <w:p>
+            <w:pPr>
+              <w:ind w:right="-23"/>
+              <w:jc w:val="center"/>
+              <w:rPr>
+                <w:bCs/>
+                <w:lang w:val="en-US"/>
+              </w:rPr>
+            </w:pPr>
+            <w:r>
+              <w:rPr>
+                <w:bCs/>
+                <w:lang w:val="en-US"/>
+              </w:rPr>
+              <w:t>7</w:t>
+            </w:r>
+          </w:p>
+        </w:tc>
+      </w:tr>
+      <w:tr>
+        <w:trPr>
+          <w:jc w:val="center"/>
+        </w:trPr>
+        <w:tc>
+          <w:tcPr>
+            <w:tcW w:w="1323" w:type="dxa"/>
+            <w:vAlign w:val="center"/>
+          </w:tcPr>
+          <w:p>
+            <w:pPr>
+              <w:ind w:right="-23"/>
+              <w:jc w:val="center"/>
+              <w:rPr>
+                <w:bCs/>
+                <w:lang w:val="en-US"/>
+              </w:rPr>
+            </w:pPr>
+            <w:r>
+              <w:rPr>
+                <w:bCs/>
+                <w:lang w:val="en-US"/>
+              </w:rPr>
+              <w:t>Islami</w:t>
+            </w:r>
+          </w:p>
+          <w:p>
+            <w:pPr>
+              <w:jc w:val="center"/>
+              <w:rPr>
+                <w:lang w:val="en-US"/>
+              </w:rPr>
+            </w:pPr>
+          </w:p>
+        </w:tc>
+        <w:tc>
+          <w:tcPr>
+            <w:tcW w:w="1134" w:type="dxa"/>
+            <w:vAlign w:val="center"/>
+          </w:tcPr>
+          <w:p>
+            <w:pPr>
+              <w:ind w:right="-23"/>
+              <w:jc w:val="center"/>
+              <w:rPr>
+                <w:bCs/>
+                <w:lang w:val="en-US"/>
+              </w:rPr>
+            </w:pPr>
+            <w:r>
+              <w:rPr>
+                <w:bCs/>
+                <w:lang w:val="en-US"/>
+              </w:rPr>
+              <w:t>7</w:t>
+            </w:r>
+          </w:p>
+        </w:tc>
+      </w:tr>
+      <w:tr>
+        <w:trPr>
+          <w:jc w:val="center"/>
+        </w:trPr>
+        <w:tc>
+          <w:tcPr>
+            <w:tcW w:w="1323" w:type="dxa"/>
+            <w:vAlign w:val="center"/>
+          </w:tcPr>
+          <w:p>
+            <w:pPr>
+              <w:ind w:right="-23"/>
+              <w:jc w:val="center"/>
+              <w:rPr>
+                <w:bCs/>
+                <w:lang w:val="en-US"/>
+              </w:rPr>
+            </w:pPr>
+            <w:r>
+              <w:rPr>
+                <w:bCs/>
+                <w:lang w:val="en-US"/>
+              </w:rPr>
+              <w:t>Crypto</w:t>
+            </w:r>
+          </w:p>
+        </w:tc>
+        <w:tc>
+          <w:tcPr>
+            <w:tcW w:w="1134" w:type="dxa"/>
+            <w:vAlign w:val="center"/>
+          </w:tcPr>
+          <w:p>
+            <w:pPr>
+              <w:ind w:right="-23"/>
+              <w:jc w:val="center"/>
+              <w:rPr>
+                <w:bCs/>
+                <w:lang w:val="en-US"/>
+              </w:rPr>
+            </w:pPr>
+            <w:r>
+              <w:rPr>
+                <w:bCs/>
+                <w:lang w:val="en-US"/>
+              </w:rPr>
+              <w:t>6</w:t>
+            </w:r>
+          </w:p>
+        </w:tc>
+      </w:tr>
+      <w:tr>
+        <w:trPr>
+          <w:jc w:val="center"/>
+        </w:trPr>
+        <w:tc>
+          <w:tcPr>
+            <w:tcW w:w="1323" w:type="dxa"/>
+            <w:vAlign w:val="center"/>
+          </w:tcPr>
+          <w:p>
+            <w:pPr>
+              <w:ind w:right="-23"/>
+              <w:jc w:val="center"/>
+              <w:rPr>
+                <w:bCs/>
+                <w:lang w:val="en-US"/>
+              </w:rPr>
+            </w:pPr>
+            <w:r>
+              <w:rPr>
+                <w:bCs/>
+                <w:lang w:val="en-US"/>
+              </w:rPr>
+              <w:t>Regional</w:t>
+            </w:r>
+          </w:p>
+        </w:tc>
+        <w:tc>
+          <w:tcPr>
+            <w:tcW w:w="1134" w:type="dxa"/>
+            <w:vAlign w:val="center"/>
+          </w:tcPr>
+          <w:p>
+            <w:pPr>
+              <w:ind w:right="-23"/>
+              <w:jc w:val="center"/>
+              <w:rPr>
+                <w:bCs/>
+                <w:lang w:val="en-US"/>
+              </w:rPr>
+            </w:pPr>
+            <w:r>
+              <w:rPr>
+                <w:bCs/>
+                <w:lang w:val="en-US"/>
+              </w:rPr>
+              <w:t>6</w:t>
+            </w:r>
+          </w:p>
+        </w:tc>
+      </w:tr>
+    </w:tbl>
     <w:p>
       <w:pPr>
         <w:ind w:left="567" w:right="-23" w:hanging="567"/>
         <w:rPr>
-          <w:b/>
-          <w:lang w:val="en-US"/>
-        </w:rPr>
-      </w:pPr>
-      <w:r>
-        <w:rPr>
-          <w:b/>
-          <w:lang w:val="en-US"/>
-        </w:rPr>
-        <w:t>Kalau aku pengumpulan data itu dengan cara buat surat pengajuan dari prodi yang diberikan kepada pmb</w:t>
-      </w:r>
-    </w:p>
-    <w:p>
-      <w:pPr>
-        <w:ind w:right="-23"/>
-        <w:rPr>
-          <w:b/>
-          <w:lang w:val="en-US"/>
-        </w:rPr>
-      </w:pPr>
-      <w:r>
-        <w:rPr>
-          <w:b/>
-          <w:lang w:val="en-US"/>
-        </w:rPr>
-        <w:t xml:space="preserve">Nah kamu buat itu mas </w:t>
-      </w:r>
-    </w:p>
-    <w:p>
-      <w:pPr>
-        <w:ind w:right="-23"/>
-        <w:rPr>
-          <w:b/>
-          <w:lang w:val="en-US"/>
-        </w:rPr>
-      </w:pPr>
-      <w:r>
-        <w:rPr>
-          <w:b/>
-          <w:lang w:val="en-US"/>
-        </w:rPr>
-        <w:t>Liputan 6 mu kek gimana dan kalau bisa datanya dilampirkan</w:t>
-      </w:r>
-    </w:p>
-    <w:p>
-      <w:pPr>
-        <w:ind w:left="567" w:right="-23" w:hanging="567"/>
-        <w:rPr>
-          <w:b/>
-        </w:rPr>
-      </w:pPr>
-    </w:p>
-    <w:p>
-      <w:pPr>
-        <w:ind w:left="567" w:right="-23" w:hanging="567"/>
-        <w:rPr>
-          <w:b/>
-          <w:lang w:val="en-US"/>
-        </w:rPr>
-      </w:pPr>
-      <w:r>
-        <w:rPr>
-          <w:b/>
-        </w:rPr>
-        <w:t>3.</w:t>
-      </w:r>
-      <w:r>
-        <w:rPr>
-          <w:b/>
-          <w:lang w:val="en-US"/>
-        </w:rPr>
-        <w:t>2</w:t>
-      </w:r>
-      <w:r>
-        <w:rPr>
-          <w:b/>
-        </w:rPr>
-        <w:tab/>
-      </w:r>
-      <w:r>
-        <w:rPr>
-          <w:b/>
-          <w:lang w:val="en-US"/>
-        </w:rPr>
-        <w:t>Pengelolaan Data</w:t>
-      </w:r>
-    </w:p>
-    <w:p>
-      <w:pPr>
-        <w:ind w:left="567" w:right="-23" w:hanging="567"/>
-        <w:rPr>
-          <w:b/>
-          <w:lang w:val="en-US"/>
-        </w:rPr>
-      </w:pPr>
-    </w:p>
-    <w:p>
-      <w:pPr>
-        <w:ind w:left="567" w:right="-23" w:hanging="567"/>
-        <w:rPr>
-          <w:b/>
-          <w:lang w:val="en-US"/>
-        </w:rPr>
-      </w:pPr>
-      <w:r>
-        <w:rPr>
-          <w:b/>
-          <w:lang w:val="en-US"/>
-        </w:rPr>
-        <w:t>Setelah dapat data, data itu mana yang akan kamu pakai untuk penelitian ini</w:t>
-      </w:r>
-    </w:p>
-    <w:p>
-      <w:pPr>
-        <w:ind w:left="567" w:right="-23" w:hanging="567"/>
-        <w:rPr>
-          <w:b/>
-        </w:rPr>
-      </w:pPr>
-      <w:r>
-        <w:rPr>
-          <w:b/>
-          <w:lang w:val="en-US"/>
-        </w:rPr>
-        <w:t xml:space="preserve">Dan jangan lupa di lampurkan </w:t>
-      </w:r>
+          <w:bCs/>
+          <w:lang w:val="en-US"/>
+        </w:rPr>
+      </w:pPr>
     </w:p>
     <w:p>
       <w:pPr>
@@ -4984,8 +5918,6 @@
         </w:rPr>
         <w:t>Ini juga</w:t>
       </w:r>
-      <w:bookmarkStart w:id="0" w:name="_GoBack"/>
-      <w:bookmarkEnd w:id="0"/>
     </w:p>
     <w:p>
       <w:pPr>
@@ -5004,7 +5936,6 @@
         <w:rPr>
           <w:b/>
         </w:rPr>
-        <w:lastRenderedPageBreak/>
         <w:t>4.</w:t>
       </w:r>
       <w:r>
@@ -5223,6 +6154,7 @@
         <w:jc w:val="both"/>
       </w:pPr>
       <w:r>
+        <w:lastRenderedPageBreak/>
         <w:t>Kutipan berturut-turut dalam tanda kurung [1]. Kalimat tanda baca berikut braket [2]. Merujuk hanya untuk nomor referensi, seperti pada [3] -Jangan menggunakan "Ref. [3] "atau" referensi [3]. Minimal daftar pustaka sebanyak 15 Kutipan.</w:t>
       </w:r>
     </w:p>
@@ -5564,8 +6496,8 @@
         <w:ind w:firstLine="567"/>
         <w:jc w:val="both"/>
       </w:pPr>
-      <w:bookmarkStart w:id="1" w:name="_heading=h.30j0zll" w:colFirst="0" w:colLast="0"/>
-      <w:bookmarkEnd w:id="1"/>
+      <w:bookmarkStart w:id="0" w:name="_heading=h.30j0zll" w:colFirst="0" w:colLast="0"/>
+      <w:bookmarkEnd w:id="0"/>
       <w:r>
         <w:rPr>
           <w:b/>
@@ -5573,11 +6505,7 @@
         <w:t>Referensi harus ditulis dalam gaya IEEE</w:t>
       </w:r>
       <w:r>
-        <w:t xml:space="preserve">.. Penyusunan rujukan dalam daftar pustaka </w:t>
-      </w:r>
-      <w:r>
-        <w:lastRenderedPageBreak/>
-        <w:t xml:space="preserve">berurut berdasarkan urutan sitasi yang digunakan (sekuensial) dan diberi nomor angka arab dalam kurung siku. Penulisan unsur-unsur keterangan pustaka mengikuti kaidah dengan urutan: (1) nama pengarang ditulis dengan urutan nama akhir, nama awal dan nama tengah, tanpa gelar akademik. (2) tahun penerbitan. (3) Judul. (4) tempat penerbitan. (5) nama penerbit. </w:t>
+        <w:t xml:space="preserve">.. Penyusunan rujukan dalam daftar pustaka berurut berdasarkan urutan sitasi yang digunakan (sekuensial) dan diberi nomor angka arab dalam kurung siku. Penulisan unsur-unsur keterangan pustaka mengikuti kaidah dengan urutan: (1) nama pengarang ditulis dengan urutan nama akhir, nama awal dan nama tengah, tanpa gelar akademik. (2) tahun penerbitan. (3) Judul. (4) tempat penerbitan. (5) nama penerbit. </w:t>
       </w:r>
     </w:p>
     <w:p>
@@ -5641,7 +6569,7 @@
 </file>
 
 <file path=word/endnotes.xml><?xml version="1.0" encoding="utf-8"?>
-<w:endnotes xmlns:wpc="http://schemas.microsoft.com/office/word/2010/wordprocessingCanvas" xmlns:cx="http://schemas.microsoft.com/office/drawing/2014/chartex" xmlns:cx1="http://schemas.microsoft.com/office/drawing/2015/9/8/chartex" xmlns:mc="http://schemas.openxmlformats.org/markup-compatibility/2006" xmlns:o="urn:schemas-microsoft-com:office:office" xmlns:r="http://schemas.openxmlformats.org/officeDocument/2006/relationships" xmlns:m="http://schemas.openxmlformats.org/officeDocument/2006/math" xmlns:v="urn:schemas-microsoft-com:vml" xmlns:wp14="http://schemas.microsoft.com/office/word/2010/wordprocessingDrawing" xmlns:wp="http://schemas.openxmlformats.org/drawingml/2006/wordprocessingDrawing" xmlns:w10="urn:schemas-microsoft-com:office:word" xmlns:w="http://schemas.openxmlformats.org/wordprocessingml/2006/main" xmlns:w14="http://schemas.microsoft.com/office/word/2010/wordml" xmlns:w15="http://schemas.microsoft.com/office/word/2012/wordml" xmlns:w16se="http://schemas.microsoft.com/office/word/2015/wordml/symex" xmlns:wpg="http://schemas.microsoft.com/office/word/2010/wordprocessingGroup" xmlns:wpi="http://schemas.microsoft.com/office/word/2010/wordprocessingInk" xmlns:wne="http://schemas.microsoft.com/office/word/2006/wordml" xmlns:wps="http://schemas.microsoft.com/office/word/2010/wordprocessingShape" mc:Ignorable="w14 w15 w16se wp14">
+<w:endnotes xmlns:wpc="http://schemas.microsoft.com/office/word/2010/wordprocessingCanvas" xmlns:cx="http://schemas.microsoft.com/office/drawing/2014/chartex" xmlns:cx1="http://schemas.microsoft.com/office/drawing/2015/9/8/chartex" xmlns:cx2="http://schemas.microsoft.com/office/drawing/2015/10/21/chartex" xmlns:cx3="http://schemas.microsoft.com/office/drawing/2016/5/9/chartex" xmlns:cx4="http://schemas.microsoft.com/office/drawing/2016/5/10/chartex" xmlns:cx5="http://schemas.microsoft.com/office/drawing/2016/5/11/chartex" xmlns:cx6="http://schemas.microsoft.com/office/drawing/2016/5/12/chartex" xmlns:cx7="http://schemas.microsoft.com/office/drawing/2016/5/13/chartex" xmlns:cx8="http://schemas.microsoft.com/office/drawing/2016/5/14/chartex" xmlns:mc="http://schemas.openxmlformats.org/markup-compatibility/2006" xmlns:aink="http://schemas.microsoft.com/office/drawing/2016/ink" xmlns:am3d="http://schemas.microsoft.com/office/drawing/2017/model3d" xmlns:o="urn:schemas-microsoft-com:office:office" xmlns:r="http://schemas.openxmlformats.org/officeDocument/2006/relationships" xmlns:m="http://schemas.openxmlformats.org/officeDocument/2006/math" xmlns:v="urn:schemas-microsoft-com:vml" xmlns:wp14="http://schemas.microsoft.com/office/word/2010/wordprocessingDrawing" xmlns:wp="http://schemas.openxmlformats.org/drawingml/2006/wordprocessingDrawing" xmlns:w10="urn:schemas-microsoft-com:office:word" xmlns:w="http://schemas.openxmlformats.org/wordprocessingml/2006/main" xmlns:w14="http://schemas.microsoft.com/office/word/2010/wordml" xmlns:w15="http://schemas.microsoft.com/office/word/2012/wordml" xmlns:w16cex="http://schemas.microsoft.com/office/word/2018/wordml/cex" xmlns:w16cid="http://schemas.microsoft.com/office/word/2016/wordml/cid" xmlns:w16="http://schemas.microsoft.com/office/word/2018/wordml" xmlns:w16sdtdh="http://schemas.microsoft.com/office/word/2020/wordml/sdtdatahash" xmlns:w16se="http://schemas.microsoft.com/office/word/2015/wordml/symex" xmlns:wpg="http://schemas.microsoft.com/office/word/2010/wordprocessingGroup" xmlns:wpi="http://schemas.microsoft.com/office/word/2010/wordprocessingInk" xmlns:wne="http://schemas.microsoft.com/office/word/2006/wordml" xmlns:wps="http://schemas.microsoft.com/office/word/2010/wordprocessingShape" mc:Ignorable="w14 w15 w16se w16cid w16 w16cex w16sdtdh wp14">
   <w:endnote w:type="separator" w:id="-1">
     <w:p>
       <w:pPr>
@@ -5666,7 +6594,7 @@
 </file>
 
 <file path=word/footer1.xml><?xml version="1.0" encoding="utf-8"?>
-<w:ftr xmlns:wpc="http://schemas.microsoft.com/office/word/2010/wordprocessingCanvas" xmlns:cx="http://schemas.microsoft.com/office/drawing/2014/chartex" xmlns:cx1="http://schemas.microsoft.com/office/drawing/2015/9/8/chartex" xmlns:mc="http://schemas.openxmlformats.org/markup-compatibility/2006" xmlns:o="urn:schemas-microsoft-com:office:office" xmlns:r="http://schemas.openxmlformats.org/officeDocument/2006/relationships" xmlns:m="http://schemas.openxmlformats.org/officeDocument/2006/math" xmlns:v="urn:schemas-microsoft-com:vml" xmlns:wp14="http://schemas.microsoft.com/office/word/2010/wordprocessingDrawing" xmlns:wp="http://schemas.openxmlformats.org/drawingml/2006/wordprocessingDrawing" xmlns:w10="urn:schemas-microsoft-com:office:word" xmlns:w="http://schemas.openxmlformats.org/wordprocessingml/2006/main" xmlns:w14="http://schemas.microsoft.com/office/word/2010/wordml" xmlns:w15="http://schemas.microsoft.com/office/word/2012/wordml" xmlns:w16se="http://schemas.microsoft.com/office/word/2015/wordml/symex" xmlns:wpg="http://schemas.microsoft.com/office/word/2010/wordprocessingGroup" xmlns:wpi="http://schemas.microsoft.com/office/word/2010/wordprocessingInk" xmlns:wne="http://schemas.microsoft.com/office/word/2006/wordml" xmlns:wps="http://schemas.microsoft.com/office/word/2010/wordprocessingShape" mc:Ignorable="w14 w15 w16se wp14">
+<w:ftr xmlns:wpc="http://schemas.microsoft.com/office/word/2010/wordprocessingCanvas" xmlns:cx="http://schemas.microsoft.com/office/drawing/2014/chartex" xmlns:cx1="http://schemas.microsoft.com/office/drawing/2015/9/8/chartex" xmlns:cx2="http://schemas.microsoft.com/office/drawing/2015/10/21/chartex" xmlns:cx3="http://schemas.microsoft.com/office/drawing/2016/5/9/chartex" xmlns:cx4="http://schemas.microsoft.com/office/drawing/2016/5/10/chartex" xmlns:cx5="http://schemas.microsoft.com/office/drawing/2016/5/11/chartex" xmlns:cx6="http://schemas.microsoft.com/office/drawing/2016/5/12/chartex" xmlns:cx7="http://schemas.microsoft.com/office/drawing/2016/5/13/chartex" xmlns:cx8="http://schemas.microsoft.com/office/drawing/2016/5/14/chartex" xmlns:mc="http://schemas.openxmlformats.org/markup-compatibility/2006" xmlns:aink="http://schemas.microsoft.com/office/drawing/2016/ink" xmlns:am3d="http://schemas.microsoft.com/office/drawing/2017/model3d" xmlns:o="urn:schemas-microsoft-com:office:office" xmlns:r="http://schemas.openxmlformats.org/officeDocument/2006/relationships" xmlns:m="http://schemas.openxmlformats.org/officeDocument/2006/math" xmlns:v="urn:schemas-microsoft-com:vml" xmlns:wp14="http://schemas.microsoft.com/office/word/2010/wordprocessingDrawing" xmlns:wp="http://schemas.openxmlformats.org/drawingml/2006/wordprocessingDrawing" xmlns:w10="urn:schemas-microsoft-com:office:word" xmlns:w="http://schemas.openxmlformats.org/wordprocessingml/2006/main" xmlns:w14="http://schemas.microsoft.com/office/word/2010/wordml" xmlns:w15="http://schemas.microsoft.com/office/word/2012/wordml" xmlns:w16cex="http://schemas.microsoft.com/office/word/2018/wordml/cex" xmlns:w16cid="http://schemas.microsoft.com/office/word/2016/wordml/cid" xmlns:w16="http://schemas.microsoft.com/office/word/2018/wordml" xmlns:w16sdtdh="http://schemas.microsoft.com/office/word/2020/wordml/sdtdatahash" xmlns:w16se="http://schemas.microsoft.com/office/word/2015/wordml/symex" xmlns:wpg="http://schemas.microsoft.com/office/word/2010/wordprocessingGroup" xmlns:wpi="http://schemas.microsoft.com/office/word/2010/wordprocessingInk" xmlns:wne="http://schemas.microsoft.com/office/word/2006/wordml" xmlns:wps="http://schemas.microsoft.com/office/word/2010/wordprocessingShape" mc:Ignorable="w14 w15 w16se w16cid w16 w16cex w16sdtdh wp14">
   <w:p>
     <w:pPr>
       <w:widowControl w:val="0"/>
@@ -5808,7 +6736,7 @@
 </file>
 
 <file path=word/footnotes.xml><?xml version="1.0" encoding="utf-8"?>
-<w:footnotes xmlns:wpc="http://schemas.microsoft.com/office/word/2010/wordprocessingCanvas" xmlns:cx="http://schemas.microsoft.com/office/drawing/2014/chartex" xmlns:cx1="http://schemas.microsoft.com/office/drawing/2015/9/8/chartex" xmlns:mc="http://schemas.openxmlformats.org/markup-compatibility/2006" xmlns:o="urn:schemas-microsoft-com:office:office" xmlns:r="http://schemas.openxmlformats.org/officeDocument/2006/relationships" xmlns:m="http://schemas.openxmlformats.org/officeDocument/2006/math" xmlns:v="urn:schemas-microsoft-com:vml" xmlns:wp14="http://schemas.microsoft.com/office/word/2010/wordprocessingDrawing" xmlns:wp="http://schemas.openxmlformats.org/drawingml/2006/wordprocessingDrawing" xmlns:w10="urn:schemas-microsoft-com:office:word" xmlns:w="http://schemas.openxmlformats.org/wordprocessingml/2006/main" xmlns:w14="http://schemas.microsoft.com/office/word/2010/wordml" xmlns:w15="http://schemas.microsoft.com/office/word/2012/wordml" xmlns:w16se="http://schemas.microsoft.com/office/word/2015/wordml/symex" xmlns:wpg="http://schemas.microsoft.com/office/word/2010/wordprocessingGroup" xmlns:wpi="http://schemas.microsoft.com/office/word/2010/wordprocessingInk" xmlns:wne="http://schemas.microsoft.com/office/word/2006/wordml" xmlns:wps="http://schemas.microsoft.com/office/word/2010/wordprocessingShape" mc:Ignorable="w14 w15 w16se wp14">
+<w:footnotes xmlns:wpc="http://schemas.microsoft.com/office/word/2010/wordprocessingCanvas" xmlns:cx="http://schemas.microsoft.com/office/drawing/2014/chartex" xmlns:cx1="http://schemas.microsoft.com/office/drawing/2015/9/8/chartex" xmlns:cx2="http://schemas.microsoft.com/office/drawing/2015/10/21/chartex" xmlns:cx3="http://schemas.microsoft.com/office/drawing/2016/5/9/chartex" xmlns:cx4="http://schemas.microsoft.com/office/drawing/2016/5/10/chartex" xmlns:cx5="http://schemas.microsoft.com/office/drawing/2016/5/11/chartex" xmlns:cx6="http://schemas.microsoft.com/office/drawing/2016/5/12/chartex" xmlns:cx7="http://schemas.microsoft.com/office/drawing/2016/5/13/chartex" xmlns:cx8="http://schemas.microsoft.com/office/drawing/2016/5/14/chartex" xmlns:mc="http://schemas.openxmlformats.org/markup-compatibility/2006" xmlns:aink="http://schemas.microsoft.com/office/drawing/2016/ink" xmlns:am3d="http://schemas.microsoft.com/office/drawing/2017/model3d" xmlns:o="urn:schemas-microsoft-com:office:office" xmlns:r="http://schemas.openxmlformats.org/officeDocument/2006/relationships" xmlns:m="http://schemas.openxmlformats.org/officeDocument/2006/math" xmlns:v="urn:schemas-microsoft-com:vml" xmlns:wp14="http://schemas.microsoft.com/office/word/2010/wordprocessingDrawing" xmlns:wp="http://schemas.openxmlformats.org/drawingml/2006/wordprocessingDrawing" xmlns:w10="urn:schemas-microsoft-com:office:word" xmlns:w="http://schemas.openxmlformats.org/wordprocessingml/2006/main" xmlns:w14="http://schemas.microsoft.com/office/word/2010/wordml" xmlns:w15="http://schemas.microsoft.com/office/word/2012/wordml" xmlns:w16cex="http://schemas.microsoft.com/office/word/2018/wordml/cex" xmlns:w16cid="http://schemas.microsoft.com/office/word/2016/wordml/cid" xmlns:w16="http://schemas.microsoft.com/office/word/2018/wordml" xmlns:w16sdtdh="http://schemas.microsoft.com/office/word/2020/wordml/sdtdatahash" xmlns:w16se="http://schemas.microsoft.com/office/word/2015/wordml/symex" xmlns:wpg="http://schemas.microsoft.com/office/word/2010/wordprocessingGroup" xmlns:wpi="http://schemas.microsoft.com/office/word/2010/wordprocessingInk" xmlns:wne="http://schemas.microsoft.com/office/word/2006/wordml" xmlns:wps="http://schemas.microsoft.com/office/word/2010/wordprocessingShape" mc:Ignorable="w14 w15 w16se w16cid w16 w16cex w16sdtdh wp14">
   <w:footnote w:type="separator" w:id="-1">
     <w:p>
       <w:pPr>
@@ -5833,7 +6761,7 @@
 </file>
 
 <file path=word/header1.xml><?xml version="1.0" encoding="utf-8"?>
-<w:hdr xmlns:wpc="http://schemas.microsoft.com/office/word/2010/wordprocessingCanvas" xmlns:cx="http://schemas.microsoft.com/office/drawing/2014/chartex" xmlns:cx1="http://schemas.microsoft.com/office/drawing/2015/9/8/chartex" xmlns:mc="http://schemas.openxmlformats.org/markup-compatibility/2006" xmlns:o="urn:schemas-microsoft-com:office:office" xmlns:r="http://schemas.openxmlformats.org/officeDocument/2006/relationships" xmlns:m="http://schemas.openxmlformats.org/officeDocument/2006/math" xmlns:v="urn:schemas-microsoft-com:vml" xmlns:wp14="http://schemas.microsoft.com/office/word/2010/wordprocessingDrawing" xmlns:wp="http://schemas.openxmlformats.org/drawingml/2006/wordprocessingDrawing" xmlns:w10="urn:schemas-microsoft-com:office:word" xmlns:w="http://schemas.openxmlformats.org/wordprocessingml/2006/main" xmlns:w14="http://schemas.microsoft.com/office/word/2010/wordml" xmlns:w15="http://schemas.microsoft.com/office/word/2012/wordml" xmlns:w16se="http://schemas.microsoft.com/office/word/2015/wordml/symex" xmlns:wpg="http://schemas.microsoft.com/office/word/2010/wordprocessingGroup" xmlns:wpi="http://schemas.microsoft.com/office/word/2010/wordprocessingInk" xmlns:wne="http://schemas.microsoft.com/office/word/2006/wordml" xmlns:wps="http://schemas.microsoft.com/office/word/2010/wordprocessingShape" mc:Ignorable="w14 w15 w16se wp14">
+<w:hdr xmlns:wpc="http://schemas.microsoft.com/office/word/2010/wordprocessingCanvas" xmlns:cx="http://schemas.microsoft.com/office/drawing/2014/chartex" xmlns:cx1="http://schemas.microsoft.com/office/drawing/2015/9/8/chartex" xmlns:cx2="http://schemas.microsoft.com/office/drawing/2015/10/21/chartex" xmlns:cx3="http://schemas.microsoft.com/office/drawing/2016/5/9/chartex" xmlns:cx4="http://schemas.microsoft.com/office/drawing/2016/5/10/chartex" xmlns:cx5="http://schemas.microsoft.com/office/drawing/2016/5/11/chartex" xmlns:cx6="http://schemas.microsoft.com/office/drawing/2016/5/12/chartex" xmlns:cx7="http://schemas.microsoft.com/office/drawing/2016/5/13/chartex" xmlns:cx8="http://schemas.microsoft.com/office/drawing/2016/5/14/chartex" xmlns:mc="http://schemas.openxmlformats.org/markup-compatibility/2006" xmlns:aink="http://schemas.microsoft.com/office/drawing/2016/ink" xmlns:am3d="http://schemas.microsoft.com/office/drawing/2017/model3d" xmlns:o="urn:schemas-microsoft-com:office:office" xmlns:r="http://schemas.openxmlformats.org/officeDocument/2006/relationships" xmlns:m="http://schemas.openxmlformats.org/officeDocument/2006/math" xmlns:v="urn:schemas-microsoft-com:vml" xmlns:wp14="http://schemas.microsoft.com/office/word/2010/wordprocessingDrawing" xmlns:wp="http://schemas.openxmlformats.org/drawingml/2006/wordprocessingDrawing" xmlns:w10="urn:schemas-microsoft-com:office:word" xmlns:w="http://schemas.openxmlformats.org/wordprocessingml/2006/main" xmlns:w14="http://schemas.microsoft.com/office/word/2010/wordml" xmlns:w15="http://schemas.microsoft.com/office/word/2012/wordml" xmlns:w16cex="http://schemas.microsoft.com/office/word/2018/wordml/cex" xmlns:w16cid="http://schemas.microsoft.com/office/word/2016/wordml/cid" xmlns:w16="http://schemas.microsoft.com/office/word/2018/wordml" xmlns:w16sdtdh="http://schemas.microsoft.com/office/word/2020/wordml/sdtdatahash" xmlns:w16se="http://schemas.microsoft.com/office/word/2015/wordml/symex" xmlns:wpg="http://schemas.microsoft.com/office/word/2010/wordprocessingGroup" xmlns:wpi="http://schemas.microsoft.com/office/word/2010/wordprocessingInk" xmlns:wne="http://schemas.microsoft.com/office/word/2006/wordml" xmlns:wps="http://schemas.microsoft.com/office/word/2010/wordprocessingShape" mc:Ignorable="w14 w15 w16se w16cid w16 w16cex w16sdtdh wp14">
   <w:p>
     <w:pPr>
       <w:widowControl w:val="0"/>
@@ -5971,7 +6899,7 @@
 </file>
 
 <file path=word/numbering.xml><?xml version="1.0" encoding="utf-8"?>
-<w:numbering xmlns:wpc="http://schemas.microsoft.com/office/word/2010/wordprocessingCanvas" xmlns:cx="http://schemas.microsoft.com/office/drawing/2014/chartex" xmlns:cx1="http://schemas.microsoft.com/office/drawing/2015/9/8/chartex" xmlns:mc="http://schemas.openxmlformats.org/markup-compatibility/2006" xmlns:o="urn:schemas-microsoft-com:office:office" xmlns:r="http://schemas.openxmlformats.org/officeDocument/2006/relationships" xmlns:m="http://schemas.openxmlformats.org/officeDocument/2006/math" xmlns:v="urn:schemas-microsoft-com:vml" xmlns:wp14="http://schemas.microsoft.com/office/word/2010/wordprocessingDrawing" xmlns:wp="http://schemas.openxmlformats.org/drawingml/2006/wordprocessingDrawing" xmlns:w10="urn:schemas-microsoft-com:office:word" xmlns:w="http://schemas.openxmlformats.org/wordprocessingml/2006/main" xmlns:w14="http://schemas.microsoft.com/office/word/2010/wordml" xmlns:w15="http://schemas.microsoft.com/office/word/2012/wordml" xmlns:w16se="http://schemas.microsoft.com/office/word/2015/wordml/symex" xmlns:wpg="http://schemas.microsoft.com/office/word/2010/wordprocessingGroup" xmlns:wpi="http://schemas.microsoft.com/office/word/2010/wordprocessingInk" xmlns:wne="http://schemas.microsoft.com/office/word/2006/wordml" xmlns:wps="http://schemas.microsoft.com/office/word/2010/wordprocessingShape" mc:Ignorable="w14 w15 w16se wp14">
+<w:numbering xmlns:wpc="http://schemas.microsoft.com/office/word/2010/wordprocessingCanvas" xmlns:cx="http://schemas.microsoft.com/office/drawing/2014/chartex" xmlns:cx1="http://schemas.microsoft.com/office/drawing/2015/9/8/chartex" xmlns:cx2="http://schemas.microsoft.com/office/drawing/2015/10/21/chartex" xmlns:cx3="http://schemas.microsoft.com/office/drawing/2016/5/9/chartex" xmlns:cx4="http://schemas.microsoft.com/office/drawing/2016/5/10/chartex" xmlns:cx5="http://schemas.microsoft.com/office/drawing/2016/5/11/chartex" xmlns:cx6="http://schemas.microsoft.com/office/drawing/2016/5/12/chartex" xmlns:cx7="http://schemas.microsoft.com/office/drawing/2016/5/13/chartex" xmlns:cx8="http://schemas.microsoft.com/office/drawing/2016/5/14/chartex" xmlns:mc="http://schemas.openxmlformats.org/markup-compatibility/2006" xmlns:aink="http://schemas.microsoft.com/office/drawing/2016/ink" xmlns:am3d="http://schemas.microsoft.com/office/drawing/2017/model3d" xmlns:o="urn:schemas-microsoft-com:office:office" xmlns:r="http://schemas.openxmlformats.org/officeDocument/2006/relationships" xmlns:m="http://schemas.openxmlformats.org/officeDocument/2006/math" xmlns:v="urn:schemas-microsoft-com:vml" xmlns:wp14="http://schemas.microsoft.com/office/word/2010/wordprocessingDrawing" xmlns:wp="http://schemas.openxmlformats.org/drawingml/2006/wordprocessingDrawing" xmlns:w10="urn:schemas-microsoft-com:office:word" xmlns:w="http://schemas.openxmlformats.org/wordprocessingml/2006/main" xmlns:w14="http://schemas.microsoft.com/office/word/2010/wordml" xmlns:w15="http://schemas.microsoft.com/office/word/2012/wordml" xmlns:w16cex="http://schemas.microsoft.com/office/word/2018/wordml/cex" xmlns:w16cid="http://schemas.microsoft.com/office/word/2016/wordml/cid" xmlns:w16="http://schemas.microsoft.com/office/word/2018/wordml" xmlns:w16sdtdh="http://schemas.microsoft.com/office/word/2020/wordml/sdtdatahash" xmlns:w16se="http://schemas.microsoft.com/office/word/2015/wordml/symex" xmlns:wpg="http://schemas.microsoft.com/office/word/2010/wordprocessingGroup" xmlns:wpi="http://schemas.microsoft.com/office/word/2010/wordprocessingInk" xmlns:wne="http://schemas.microsoft.com/office/word/2006/wordml" xmlns:wps="http://schemas.microsoft.com/office/word/2010/wordprocessingShape" mc:Ignorable="w14 w15 w16se w16cid w16 w16cex w16sdtdh wp14">
   <w:abstractNum w:abstractNumId="0" w15:restartNumberingAfterBreak="0">
     <w:nsid w:val="39A77C30"/>
     <w:multiLevelType w:val="multilevel"/>
@@ -6065,7 +6993,7 @@
 </file>
 
 <file path=word/styles.xml><?xml version="1.0" encoding="utf-8"?>
-<w:styles xmlns:mc="http://schemas.openxmlformats.org/markup-compatibility/2006" xmlns:r="http://schemas.openxmlformats.org/officeDocument/2006/relationships" xmlns:w="http://schemas.openxmlformats.org/wordprocessingml/2006/main" xmlns:w14="http://schemas.microsoft.com/office/word/2010/wordml" xmlns:w15="http://schemas.microsoft.com/office/word/2012/wordml" xmlns:w16se="http://schemas.microsoft.com/office/word/2015/wordml/symex" mc:Ignorable="w14 w15 w16se">
+<w:styles xmlns:mc="http://schemas.openxmlformats.org/markup-compatibility/2006" xmlns:r="http://schemas.openxmlformats.org/officeDocument/2006/relationships" xmlns:w="http://schemas.openxmlformats.org/wordprocessingml/2006/main" xmlns:w14="http://schemas.microsoft.com/office/word/2010/wordml" xmlns:w15="http://schemas.microsoft.com/office/word/2012/wordml" xmlns:w16cex="http://schemas.microsoft.com/office/word/2018/wordml/cex" xmlns:w16cid="http://schemas.microsoft.com/office/word/2016/wordml/cid" xmlns:w16="http://schemas.microsoft.com/office/word/2018/wordml" xmlns:w16sdtdh="http://schemas.microsoft.com/office/word/2020/wordml/sdtdatahash" xmlns:w16se="http://schemas.microsoft.com/office/word/2015/wordml/symex" mc:Ignorable="w14 w15 w16se w16cid w16 w16cex w16sdtdh">
   <w:docDefaults>
     <w:rPrDefault>
       <w:rPr>
@@ -6081,7 +7009,7 @@
       </w:pPr>
     </w:pPrDefault>
   </w:docDefaults>
-  <w:latentStyles w:defLockedState="0" w:defUIPriority="99" w:defSemiHidden="0" w:defUnhideWhenUsed="0" w:defQFormat="0" w:count="371">
+  <w:latentStyles w:defLockedState="0" w:defUIPriority="99" w:defSemiHidden="0" w:defUnhideWhenUsed="0" w:defQFormat="0" w:count="376">
     <w:lsdException w:name="Normal" w:uiPriority="0" w:qFormat="1"/>
     <w:lsdException w:name="heading 1" w:uiPriority="9" w:qFormat="1"/>
     <w:lsdException w:name="heading 2" w:semiHidden="1" w:uiPriority="9" w:unhideWhenUsed="1" w:qFormat="1"/>
@@ -6187,7 +7115,6 @@
     <w:lsdException w:name="HTML Sample" w:semiHidden="1" w:unhideWhenUsed="1"/>
     <w:lsdException w:name="HTML Typewriter" w:semiHidden="1" w:unhideWhenUsed="1"/>
     <w:lsdException w:name="HTML Variable" w:semiHidden="1" w:unhideWhenUsed="1"/>
-    <w:lsdException w:name="Normal Table" w:semiHidden="1" w:unhideWhenUsed="1"/>
     <w:lsdException w:name="annotation subject" w:semiHidden="1" w:unhideWhenUsed="1"/>
     <w:lsdException w:name="No List" w:semiHidden="1" w:unhideWhenUsed="1"/>
     <w:lsdException w:name="Outline List 1" w:semiHidden="1" w:unhideWhenUsed="1"/>
@@ -6230,11 +7157,8 @@
     <w:lsdException w:name="Table Contemporary" w:semiHidden="1" w:unhideWhenUsed="1"/>
     <w:lsdException w:name="Table Elegant" w:semiHidden="1" w:unhideWhenUsed="1"/>
     <w:lsdException w:name="Table Professional" w:semiHidden="1" w:unhideWhenUsed="1"/>
-    <w:lsdException w:name="Table Subtle 1" w:semiHidden="1" w:unhideWhenUsed="1"/>
     <w:lsdException w:name="Table Subtle 2" w:semiHidden="1" w:unhideWhenUsed="1"/>
     <w:lsdException w:name="Table Web 1" w:semiHidden="1" w:unhideWhenUsed="1"/>
-    <w:lsdException w:name="Table Web 2" w:semiHidden="1" w:unhideWhenUsed="1"/>
-    <w:lsdException w:name="Table Web 3" w:semiHidden="1" w:unhideWhenUsed="1"/>
     <w:lsdException w:name="Balloon Text" w:semiHidden="1" w:unhideWhenUsed="1"/>
     <w:lsdException w:name="Table Grid" w:uiPriority="39"/>
     <w:lsdException w:name="Table Theme" w:semiHidden="1" w:unhideWhenUsed="1"/>
@@ -6453,6 +7377,11 @@
     <w:lsdException w:name="List Table 5 Dark Accent 6" w:uiPriority="50"/>
     <w:lsdException w:name="List Table 6 Colorful Accent 6" w:uiPriority="51"/>
     <w:lsdException w:name="List Table 7 Colorful Accent 6" w:uiPriority="52"/>
+    <w:lsdException w:name="Mention" w:semiHidden="1" w:unhideWhenUsed="1"/>
+    <w:lsdException w:name="Smart Hyperlink" w:semiHidden="1" w:unhideWhenUsed="1"/>
+    <w:lsdException w:name="Hashtag" w:semiHidden="1" w:unhideWhenUsed="1"/>
+    <w:lsdException w:name="Unresolved Mention" w:semiHidden="1" w:unhideWhenUsed="1"/>
+    <w:lsdException w:name="Smart Link" w:semiHidden="1" w:unhideWhenUsed="1"/>
   </w:latentStyles>
   <w:style w:type="paragraph" w:default="1" w:styleId="Normal">
     <w:name w:val="Normal"/>
@@ -7313,28 +8242,28 @@
 </file>
 
 <file path=customXml/item1.xml><?xml version="1.0" encoding="utf-8"?>
+<b:Sources xmlns:b="http://schemas.openxmlformats.org/officeDocument/2006/bibliography" xmlns="http://schemas.openxmlformats.org/officeDocument/2006/bibliography" SelectedStyle="\APASixthEditionOfficeOnline.xsl" StyleName="APA" Version="6"/>
+</file>
+
+<file path=customXml/item2.xml><?xml version="1.0" encoding="utf-8"?>
 <go:gDocsCustomXmlDataStorage xmlns:go="http://customooxmlschemas.google.com/" xmlns:r="http://schemas.openxmlformats.org/officeDocument/2006/relationships">
   <go:docsCustomData xmlns:go="http://customooxmlschemas.google.com/" roundtripDataSignature="AMtx7mg8MCVu7HhpRpt14Q3NjJQXaFOU9A==">AMUW2mVBJsSJSCUxeNUIwlEObQD75YUpW2k6mVi+VRQ6y+PnA0/wHnwJDXGVaCQ5b2R90smw1IfuJonQrDuQ9hKft3bisuSm4YnFmcN2hYatOIfPJbStTmAP/tH65KWlXt1iVTHNTts2</go:docsCustomData>
 </go:gDocsCustomXmlDataStorage>
 </file>
 
-<file path=customXml/item2.xml><?xml version="1.0" encoding="utf-8"?>
-<b:Sources xmlns:b="http://schemas.openxmlformats.org/officeDocument/2006/bibliography" xmlns="http://schemas.openxmlformats.org/officeDocument/2006/bibliography" SelectedStyle="\APASixthEditionOfficeOnline.xsl" StyleName="APA" Version="6"/>
+<file path=customXml/itemProps1.xml><?xml version="1.0" encoding="utf-8"?>
+<ds:datastoreItem xmlns:ds="http://schemas.openxmlformats.org/officeDocument/2006/customXml" ds:itemID="{6AD07DBB-A906-4425-B0E7-2A658CD1280A}">
+  <ds:schemaRefs>
+    <ds:schemaRef ds:uri="http://schemas.openxmlformats.org/officeDocument/2006/bibliography"/>
+  </ds:schemaRefs>
+</ds:datastoreItem>
 </file>
 
-<file path=customXml/itemProps1.xml><?xml version="1.0" encoding="utf-8"?>
+<file path=customXml/itemProps2.xml><?xml version="1.0" encoding="utf-8"?>
 <ds:datastoreItem xmlns:ds="http://schemas.openxmlformats.org/officeDocument/2006/customXml" ds:itemID="{11111111-1234-1234-1234-123412341234}">
   <ds:schemaRefs>
     <ds:schemaRef ds:uri="http://customooxmlschemas.google.com/"/>
     <ds:schemaRef ds:uri="http://schemas.openxmlformats.org/officeDocument/2006/relationships"/>
   </ds:schemaRefs>
 </ds:datastoreItem>
-</file>
-
-<file path=customXml/itemProps2.xml><?xml version="1.0" encoding="utf-8"?>
-<ds:datastoreItem xmlns:ds="http://schemas.openxmlformats.org/officeDocument/2006/customXml" ds:itemID="{6AD07DBB-A906-4425-B0E7-2A658CD1280A}">
-  <ds:schemaRefs>
-    <ds:schemaRef ds:uri="http://schemas.openxmlformats.org/officeDocument/2006/bibliography"/>
-  </ds:schemaRefs>
-</ds:datastoreItem>
 </file>
</xml_diff>